<commit_message>
Afronden week 2 van programeren 2
</commit_message>
<xml_diff>
--- a/teacher_guides/4_unplugged_rec.docx
+++ b/teacher_guides/4_unplugged_rec.docx
@@ -73,21 +73,7 @@
         </w:rPr>
       </w:pPr>
       <w:r>
-        <w:t>Studenten Bedenken een strategie uit</w:t>
-      </w:r>
-      <w:r>
-        <w:t xml:space="preserve"> </w:t>
-      </w:r>
-      <w:r>
-        <w:t xml:space="preserve">in de leerteams. </w:t>
-      </w:r>
-      <w:proofErr w:type="gramStart"/>
-      <w:r>
-        <w:t>groepjes</w:t>
-      </w:r>
-      <w:proofErr w:type="gramEnd"/>
-      <w:r>
-        <w:t xml:space="preserve"> van 4-6</w:t>
+        <w:t>Studenten Bedenken een strategie uit in de leerteams. groepjes van 4-6</w:t>
       </w:r>
       <w:r>
         <w:rPr>
@@ -205,15 +191,7 @@
         </w:rPr>
       </w:pPr>
       <w:r>
-        <w:t xml:space="preserve">Studenten Bedenken een strategie uit in de leerteams. </w:t>
-      </w:r>
-      <w:proofErr w:type="gramStart"/>
-      <w:r>
-        <w:t>groepjes</w:t>
-      </w:r>
-      <w:proofErr w:type="gramEnd"/>
-      <w:r>
-        <w:t xml:space="preserve"> van 4-6</w:t>
+        <w:t>Studenten Bedenken een strategie uit in de leerteams. groepjes van 4-6</w:t>
       </w:r>
       <w:r>
         <w:rPr>
@@ -223,34 +201,27 @@
         <w:t xml:space="preserve">  </w:t>
       </w:r>
       <w:r>
-        <w:t>(1</w:t>
-      </w:r>
-      <w:r>
-        <w:t>0</w:t>
-      </w:r>
-      <w:r>
-        <w:t xml:space="preserve"> min)</w:t>
-      </w:r>
-    </w:p>
-    <w:p>
-      <w:pPr>
-        <w:pStyle w:val="NoSpacing"/>
-      </w:pPr>
-    </w:p>
-    <w:p>
-      <w:pPr>
-        <w:pStyle w:val="NoSpacing"/>
-      </w:pPr>
-    </w:p>
-    <w:p>
-      <w:pPr>
-        <w:pStyle w:val="NoSpacing"/>
-        <w:rPr>
-          <w:b/>
-          <w:bCs/>
-        </w:rPr>
-      </w:pPr>
-      <w:proofErr w:type="gramStart"/>
+        <w:t>(10 min)</w:t>
+      </w:r>
+    </w:p>
+    <w:p>
+      <w:pPr>
+        <w:pStyle w:val="NoSpacing"/>
+      </w:pPr>
+    </w:p>
+    <w:p>
+      <w:pPr>
+        <w:pStyle w:val="NoSpacing"/>
+      </w:pPr>
+    </w:p>
+    <w:p>
+      <w:pPr>
+        <w:pStyle w:val="NoSpacing"/>
+        <w:rPr>
+          <w:b/>
+          <w:bCs/>
+        </w:rPr>
+      </w:pPr>
       <w:r>
         <w:rPr>
           <w:b/>
@@ -258,7 +229,6 @@
         </w:rPr>
         <w:t>pauze</w:t>
       </w:r>
-      <w:proofErr w:type="gramEnd"/>
     </w:p>
     <w:p>
       <w:pPr>
@@ -317,13 +287,7 @@
         </w:rPr>
       </w:pPr>
       <w:r>
-        <w:t>Bespreek gevonden strategieën (</w:t>
-      </w:r>
-      <w:r>
-        <w:t>5</w:t>
-      </w:r>
-      <w:r>
-        <w:t xml:space="preserve"> min) </w:t>
+        <w:t xml:space="preserve">Bespreek gevonden strategieën (5 min) </w:t>
       </w:r>
     </w:p>
     <w:p>
@@ -381,15 +345,7 @@
         </w:rPr>
       </w:pPr>
       <w:r>
-        <w:t xml:space="preserve">Studenten Bedenken een strategie uit in de leerteams. </w:t>
-      </w:r>
-      <w:proofErr w:type="gramStart"/>
-      <w:r>
-        <w:t>groepjes</w:t>
-      </w:r>
-      <w:proofErr w:type="gramEnd"/>
-      <w:r>
-        <w:t xml:space="preserve"> van 4-6</w:t>
+        <w:t>Studenten Bedenken een strategie uit in de leerteams. groepjes van 4-6</w:t>
       </w:r>
       <w:r>
         <w:rPr>
@@ -454,21 +410,7 @@
           <w:b/>
           <w:bCs/>
         </w:rPr>
-        <w:t xml:space="preserve">Opdracht </w:t>
-      </w:r>
-      <w:r>
-        <w:rPr>
-          <w:b/>
-          <w:bCs/>
-        </w:rPr>
-        <w:t>4</w:t>
-      </w:r>
-      <w:r>
-        <w:rPr>
-          <w:b/>
-          <w:bCs/>
-        </w:rPr>
-        <w:t xml:space="preserve"> </w:t>
+        <w:t xml:space="preserve">Opdracht 4 </w:t>
       </w:r>
       <w:r>
         <w:t>(15 min)</w:t>
@@ -487,15 +429,7 @@
         </w:rPr>
       </w:pPr>
       <w:r>
-        <w:t xml:space="preserve">Studenten Bedenken een strategie uit in de leerteams. </w:t>
-      </w:r>
-      <w:proofErr w:type="gramStart"/>
-      <w:r>
-        <w:t>groepjes</w:t>
-      </w:r>
-      <w:proofErr w:type="gramEnd"/>
-      <w:r>
-        <w:t xml:space="preserve"> van 4-6</w:t>
+        <w:t>Studenten Bedenken een strategie uit in de leerteams. groepjes van 4-6</w:t>
       </w:r>
       <w:r>
         <w:rPr>
@@ -628,16 +562,7 @@
         <w:t xml:space="preserve">. Als een dief 42 pakt uit de beker </w:t>
       </w:r>
       <w:r>
-        <w:t xml:space="preserve">stopt </w:t>
-      </w:r>
-      <w:r>
-        <w:t xml:space="preserve">hij </w:t>
-      </w:r>
-      <w:r>
-        <w:t>met het doorgeven van de beker</w:t>
-      </w:r>
-      <w:r>
-        <w:t xml:space="preserve"> en </w:t>
+        <w:t xml:space="preserve">stopt hij met het doorgeven van de beker en </w:t>
       </w:r>
       <w:r>
         <w:t xml:space="preserve">fluistert hij </w:t>
@@ -655,21 +580,10 @@
         <w:t xml:space="preserve">. Die geeft het weer door aan zijn buurman en dat gaat door totdat de eerste dief de informatie heeft. Als een dief een lege beker krijgt, dan </w:t>
       </w:r>
       <w:r>
-        <w:t xml:space="preserve">fluistert hij </w:t>
-      </w:r>
-      <w:proofErr w:type="spellStart"/>
-      <w:r>
-        <w:t>fals</w:t>
-      </w:r>
-      <w:r>
-        <w:t>e</w:t>
-      </w:r>
-      <w:proofErr w:type="spellEnd"/>
-      <w:r>
-        <w:t xml:space="preserve"> naar zijn buurman. </w:t>
-      </w:r>
-      <w:r>
-        <w:t>Die geeft het weer door aan zijn buurman en dat gaat door totdat de eerste dief de informatie heeft.</w:t>
+        <w:t>fluistert hij fals</w:t>
+      </w:r>
+      <w:r>
+        <w:t>e naar zijn buurman. Die geeft het weer door aan zijn buurman en dat gaat door totdat de eerste dief de informatie heeft.</w:t>
       </w:r>
     </w:p>
     <w:p>
@@ -709,7 +623,6 @@
         </w:rPr>
         <w:t xml:space="preserve"> </w:t>
       </w:r>
-      <w:proofErr w:type="spellStart"/>
       <w:r>
         <w:rPr>
           <w:rFonts w:ascii="Consolas" w:eastAsia="Times New Roman" w:hAnsi="Consolas" w:cs="Times New Roman"/>
@@ -720,7 +633,6 @@
         </w:rPr>
         <w:t>find_forty_two</w:t>
       </w:r>
-      <w:proofErr w:type="spellEnd"/>
       <w:r>
         <w:rPr>
           <w:rFonts w:ascii="Consolas" w:eastAsia="Times New Roman" w:hAnsi="Consolas" w:cs="Times New Roman"/>
@@ -731,7 +643,6 @@
         </w:rPr>
         <w:t>(</w:t>
       </w:r>
-      <w:proofErr w:type="spellStart"/>
       <w:r>
         <w:rPr>
           <w:rFonts w:ascii="Consolas" w:eastAsia="Times New Roman" w:hAnsi="Consolas" w:cs="Times New Roman"/>
@@ -742,7 +653,6 @@
         </w:rPr>
         <w:t>beker</w:t>
       </w:r>
-      <w:proofErr w:type="spellEnd"/>
       <w:r>
         <w:rPr>
           <w:rFonts w:ascii="Consolas" w:eastAsia="Times New Roman" w:hAnsi="Consolas" w:cs="Times New Roman"/>
@@ -819,7 +729,6 @@
         </w:rPr>
         <w:t xml:space="preserve"> </w:t>
       </w:r>
-      <w:proofErr w:type="spellStart"/>
       <w:r>
         <w:rPr>
           <w:rFonts w:ascii="Consolas" w:eastAsia="Times New Roman" w:hAnsi="Consolas" w:cs="Times New Roman"/>
@@ -830,7 +739,6 @@
         </w:rPr>
         <w:t>len</w:t>
       </w:r>
-      <w:proofErr w:type="spellEnd"/>
       <w:r>
         <w:rPr>
           <w:rFonts w:ascii="Consolas" w:eastAsia="Times New Roman" w:hAnsi="Consolas" w:cs="Times New Roman"/>
@@ -841,7 +749,6 @@
         </w:rPr>
         <w:t>(</w:t>
       </w:r>
-      <w:proofErr w:type="spellStart"/>
       <w:r>
         <w:rPr>
           <w:rFonts w:ascii="Consolas" w:eastAsia="Times New Roman" w:hAnsi="Consolas" w:cs="Times New Roman"/>
@@ -852,7 +759,6 @@
         </w:rPr>
         <w:t>beker</w:t>
       </w:r>
-      <w:proofErr w:type="spellEnd"/>
       <w:r>
         <w:rPr>
           <w:rFonts w:ascii="Consolas" w:eastAsia="Times New Roman" w:hAnsi="Consolas" w:cs="Times New Roman"/>
@@ -891,51 +797,7 @@
           <w:szCs w:val="21"/>
           <w:lang w:eastAsia="en-NL"/>
         </w:rPr>
-        <w:t xml:space="preserve"># check of de </w:t>
-      </w:r>
-      <w:proofErr w:type="spellStart"/>
-      <w:r>
-        <w:rPr>
-          <w:rFonts w:ascii="Consolas" w:eastAsia="Times New Roman" w:hAnsi="Consolas" w:cs="Times New Roman"/>
-          <w:color w:val="6A9955"/>
-          <w:sz w:val="21"/>
-          <w:szCs w:val="21"/>
-          <w:lang w:eastAsia="en-NL"/>
-        </w:rPr>
-        <w:t>beker</w:t>
-      </w:r>
-      <w:proofErr w:type="spellEnd"/>
-      <w:r>
-        <w:rPr>
-          <w:rFonts w:ascii="Consolas" w:eastAsia="Times New Roman" w:hAnsi="Consolas" w:cs="Times New Roman"/>
-          <w:color w:val="6A9955"/>
-          <w:sz w:val="21"/>
-          <w:szCs w:val="21"/>
-          <w:lang w:eastAsia="en-NL"/>
-        </w:rPr>
-        <w:t xml:space="preserve"> </w:t>
-      </w:r>
-      <w:proofErr w:type="spellStart"/>
-      <w:r>
-        <w:rPr>
-          <w:rFonts w:ascii="Consolas" w:eastAsia="Times New Roman" w:hAnsi="Consolas" w:cs="Times New Roman"/>
-          <w:color w:val="6A9955"/>
-          <w:sz w:val="21"/>
-          <w:szCs w:val="21"/>
-          <w:lang w:eastAsia="en-NL"/>
-        </w:rPr>
-        <w:t>leeg</w:t>
-      </w:r>
-      <w:proofErr w:type="spellEnd"/>
-      <w:r>
-        <w:rPr>
-          <w:rFonts w:ascii="Consolas" w:eastAsia="Times New Roman" w:hAnsi="Consolas" w:cs="Times New Roman"/>
-          <w:color w:val="6A9955"/>
-          <w:sz w:val="21"/>
-          <w:szCs w:val="21"/>
-          <w:lang w:eastAsia="en-NL"/>
-        </w:rPr>
-        <w:t xml:space="preserve"> is. </w:t>
+        <w:t xml:space="preserve"># check of de beker leeg is. </w:t>
       </w:r>
     </w:p>
     <w:p>
@@ -1008,29 +870,37 @@
           <w:szCs w:val="21"/>
           <w:lang w:eastAsia="en-NL"/>
         </w:rPr>
-        <w:t xml:space="preserve"># </w:t>
-      </w:r>
-      <w:proofErr w:type="spellStart"/>
+        <w:t># vertel</w:t>
+      </w:r>
       <w:r>
         <w:rPr>
           <w:rFonts w:ascii="Consolas" w:eastAsia="Times New Roman" w:hAnsi="Consolas" w:cs="Times New Roman"/>
           <w:color w:val="6A9955"/>
           <w:sz w:val="21"/>
           <w:szCs w:val="21"/>
-          <w:lang w:eastAsia="en-NL"/>
-        </w:rPr>
-        <w:t>vertel</w:t>
-      </w:r>
-      <w:proofErr w:type="spellEnd"/>
+          <w:lang w:val="nl-NL" w:eastAsia="en-NL"/>
+        </w:rPr>
+        <w:t xml:space="preserve"> je</w:t>
+      </w:r>
       <w:r>
         <w:rPr>
           <w:rFonts w:ascii="Consolas" w:eastAsia="Times New Roman" w:hAnsi="Consolas" w:cs="Times New Roman"/>
           <w:color w:val="6A9955"/>
           <w:sz w:val="21"/>
           <w:szCs w:val="21"/>
+          <w:lang w:eastAsia="en-NL"/>
+        </w:rPr>
+        <w:t xml:space="preserve"> buurman</w:t>
+      </w:r>
+      <w:r>
+        <w:rPr>
+          <w:rFonts w:ascii="Consolas" w:eastAsia="Times New Roman" w:hAnsi="Consolas" w:cs="Times New Roman"/>
+          <w:color w:val="6A9955"/>
+          <w:sz w:val="21"/>
+          <w:szCs w:val="21"/>
           <w:lang w:val="nl-NL" w:eastAsia="en-NL"/>
         </w:rPr>
-        <w:t xml:space="preserve"> je</w:t>
+        <w:t xml:space="preserve"> da</w:t>
       </w:r>
       <w:r>
         <w:rPr>
@@ -1038,54 +908,10 @@
           <w:color w:val="6A9955"/>
           <w:sz w:val="21"/>
           <w:szCs w:val="21"/>
-          <w:lang w:eastAsia="en-NL"/>
-        </w:rPr>
-        <w:t xml:space="preserve"> </w:t>
-      </w:r>
-      <w:proofErr w:type="spellStart"/>
-      <w:r>
-        <w:rPr>
-          <w:rFonts w:ascii="Consolas" w:eastAsia="Times New Roman" w:hAnsi="Consolas" w:cs="Times New Roman"/>
-          <w:color w:val="6A9955"/>
-          <w:sz w:val="21"/>
-          <w:szCs w:val="21"/>
-          <w:lang w:eastAsia="en-NL"/>
-        </w:rPr>
-        <w:t>buurman</w:t>
-      </w:r>
-      <w:proofErr w:type="spellEnd"/>
-      <w:r>
-        <w:rPr>
-          <w:rFonts w:ascii="Consolas" w:eastAsia="Times New Roman" w:hAnsi="Consolas" w:cs="Times New Roman"/>
-          <w:color w:val="6A9955"/>
-          <w:sz w:val="21"/>
-          <w:szCs w:val="21"/>
           <w:lang w:val="nl-NL" w:eastAsia="en-NL"/>
         </w:rPr>
-        <w:t xml:space="preserve"> da</w:t>
-      </w:r>
-      <w:r>
-        <w:rPr>
-          <w:rFonts w:ascii="Consolas" w:eastAsia="Times New Roman" w:hAnsi="Consolas" w:cs="Times New Roman"/>
-          <w:color w:val="6A9955"/>
-          <w:sz w:val="21"/>
-          <w:szCs w:val="21"/>
-          <w:lang w:val="nl-NL" w:eastAsia="en-NL"/>
-        </w:rPr>
-        <w:t xml:space="preserve">t de beker leeg </w:t>
-      </w:r>
-      <w:proofErr w:type="gramStart"/>
-      <w:r>
-        <w:rPr>
-          <w:rFonts w:ascii="Consolas" w:eastAsia="Times New Roman" w:hAnsi="Consolas" w:cs="Times New Roman"/>
-          <w:color w:val="6A9955"/>
-          <w:sz w:val="21"/>
-          <w:szCs w:val="21"/>
-          <w:lang w:val="nl-NL" w:eastAsia="en-NL"/>
-        </w:rPr>
-        <w:t>is</w:t>
-      </w:r>
-      <w:proofErr w:type="gramEnd"/>
+        <w:t>t de beker leeg is</w:t>
+      </w:r>
     </w:p>
     <w:p>
       <w:pPr>
@@ -1132,7 +958,6 @@
         </w:rPr>
         <w:t xml:space="preserve">    </w:t>
       </w:r>
-      <w:proofErr w:type="spellStart"/>
       <w:r>
         <w:rPr>
           <w:rFonts w:ascii="Consolas" w:eastAsia="Times New Roman" w:hAnsi="Consolas" w:cs="Times New Roman"/>
@@ -1143,7 +968,6 @@
         </w:rPr>
         <w:t>papiertje</w:t>
       </w:r>
-      <w:proofErr w:type="spellEnd"/>
       <w:r>
         <w:rPr>
           <w:rFonts w:ascii="Consolas" w:eastAsia="Times New Roman" w:hAnsi="Consolas" w:cs="Times New Roman"/>
@@ -1154,8 +978,6 @@
         </w:rPr>
         <w:t xml:space="preserve"> = </w:t>
       </w:r>
-      <w:proofErr w:type="spellStart"/>
-      <w:proofErr w:type="gramStart"/>
       <w:r>
         <w:rPr>
           <w:rFonts w:ascii="Consolas" w:eastAsia="Times New Roman" w:hAnsi="Consolas" w:cs="Times New Roman"/>
@@ -1166,7 +988,6 @@
         </w:rPr>
         <w:t>beker</w:t>
       </w:r>
-      <w:proofErr w:type="spellEnd"/>
       <w:r>
         <w:rPr>
           <w:rFonts w:ascii="Consolas" w:eastAsia="Times New Roman" w:hAnsi="Consolas" w:cs="Times New Roman"/>
@@ -1177,7 +998,6 @@
         </w:rPr>
         <w:t>[</w:t>
       </w:r>
-      <w:proofErr w:type="gramEnd"/>
       <w:r>
         <w:rPr>
           <w:rFonts w:ascii="Consolas" w:eastAsia="Times New Roman" w:hAnsi="Consolas" w:cs="Times New Roman"/>
@@ -1206,64 +1026,8 @@
           <w:szCs w:val="21"/>
           <w:lang w:eastAsia="en-NL"/>
         </w:rPr>
-        <w:t xml:space="preserve"># </w:t>
-      </w:r>
-      <w:proofErr w:type="spellStart"/>
-      <w:r>
-        <w:rPr>
-          <w:rFonts w:ascii="Consolas" w:eastAsia="Times New Roman" w:hAnsi="Consolas" w:cs="Times New Roman"/>
-          <w:color w:val="6A9955"/>
-          <w:sz w:val="21"/>
-          <w:szCs w:val="21"/>
-          <w:lang w:eastAsia="en-NL"/>
-        </w:rPr>
-        <w:t>pak</w:t>
-      </w:r>
-      <w:proofErr w:type="spellEnd"/>
-      <w:r>
-        <w:rPr>
-          <w:rFonts w:ascii="Consolas" w:eastAsia="Times New Roman" w:hAnsi="Consolas" w:cs="Times New Roman"/>
-          <w:color w:val="6A9955"/>
-          <w:sz w:val="21"/>
-          <w:szCs w:val="21"/>
-          <w:lang w:eastAsia="en-NL"/>
-        </w:rPr>
-        <w:t xml:space="preserve"> </w:t>
-      </w:r>
-      <w:proofErr w:type="spellStart"/>
-      <w:r>
-        <w:rPr>
-          <w:rFonts w:ascii="Consolas" w:eastAsia="Times New Roman" w:hAnsi="Consolas" w:cs="Times New Roman"/>
-          <w:color w:val="6A9955"/>
-          <w:sz w:val="21"/>
-          <w:szCs w:val="21"/>
-          <w:lang w:eastAsia="en-NL"/>
-        </w:rPr>
-        <w:t>een</w:t>
-      </w:r>
-      <w:proofErr w:type="spellEnd"/>
-      <w:r>
-        <w:rPr>
-          <w:rFonts w:ascii="Consolas" w:eastAsia="Times New Roman" w:hAnsi="Consolas" w:cs="Times New Roman"/>
-          <w:color w:val="6A9955"/>
-          <w:sz w:val="21"/>
-          <w:szCs w:val="21"/>
-          <w:lang w:eastAsia="en-NL"/>
-        </w:rPr>
-        <w:t xml:space="preserve"> </w:t>
-      </w:r>
-      <w:proofErr w:type="spellStart"/>
-      <w:r>
-        <w:rPr>
-          <w:rFonts w:ascii="Consolas" w:eastAsia="Times New Roman" w:hAnsi="Consolas" w:cs="Times New Roman"/>
-          <w:color w:val="6A9955"/>
-          <w:sz w:val="21"/>
-          <w:szCs w:val="21"/>
-          <w:lang w:eastAsia="en-NL"/>
-        </w:rPr>
-        <w:t>papiertje</w:t>
-      </w:r>
-      <w:proofErr w:type="spellEnd"/>
+        <w:t># pak een papiertje</w:t>
+      </w:r>
     </w:p>
     <w:p>
       <w:pPr>
@@ -1307,7 +1071,6 @@
         </w:rPr>
         <w:t xml:space="preserve"> </w:t>
       </w:r>
-      <w:proofErr w:type="spellStart"/>
       <w:r>
         <w:rPr>
           <w:rFonts w:ascii="Consolas" w:eastAsia="Times New Roman" w:hAnsi="Consolas" w:cs="Times New Roman"/>
@@ -1318,7 +1081,6 @@
         </w:rPr>
         <w:t>papiertje</w:t>
       </w:r>
-      <w:proofErr w:type="spellEnd"/>
       <w:r>
         <w:rPr>
           <w:rFonts w:ascii="Consolas" w:eastAsia="Times New Roman" w:hAnsi="Consolas" w:cs="Times New Roman"/>
@@ -1357,42 +1119,8 @@
           <w:szCs w:val="21"/>
           <w:lang w:eastAsia="en-NL"/>
         </w:rPr>
-        <w:t xml:space="preserve"># </w:t>
-      </w:r>
-      <w:proofErr w:type="spellStart"/>
-      <w:r>
-        <w:rPr>
-          <w:rFonts w:ascii="Consolas" w:eastAsia="Times New Roman" w:hAnsi="Consolas" w:cs="Times New Roman"/>
-          <w:color w:val="6A9955"/>
-          <w:sz w:val="21"/>
-          <w:szCs w:val="21"/>
-          <w:lang w:eastAsia="en-NL"/>
-        </w:rPr>
-        <w:t>getal</w:t>
-      </w:r>
-      <w:proofErr w:type="spellEnd"/>
-      <w:r>
-        <w:rPr>
-          <w:rFonts w:ascii="Consolas" w:eastAsia="Times New Roman" w:hAnsi="Consolas" w:cs="Times New Roman"/>
-          <w:color w:val="6A9955"/>
-          <w:sz w:val="21"/>
-          <w:szCs w:val="21"/>
-          <w:lang w:eastAsia="en-NL"/>
-        </w:rPr>
-        <w:t xml:space="preserve"> 42 is </w:t>
-      </w:r>
-      <w:proofErr w:type="spellStart"/>
-      <w:r>
-        <w:rPr>
-          <w:rFonts w:ascii="Consolas" w:eastAsia="Times New Roman" w:hAnsi="Consolas" w:cs="Times New Roman"/>
-          <w:color w:val="6A9955"/>
-          <w:sz w:val="21"/>
-          <w:szCs w:val="21"/>
-          <w:lang w:eastAsia="en-NL"/>
-        </w:rPr>
-        <w:t>gevonden</w:t>
-      </w:r>
-      <w:proofErr w:type="spellEnd"/>
+        <w:t># getal 42 is gevonden</w:t>
+      </w:r>
     </w:p>
     <w:p>
       <w:pPr>
@@ -1464,62 +1192,28 @@
           <w:szCs w:val="21"/>
           <w:lang w:eastAsia="en-NL"/>
         </w:rPr>
-        <w:t xml:space="preserve"># </w:t>
-      </w:r>
-      <w:proofErr w:type="spellStart"/>
+        <w:t xml:space="preserve"># vertel </w:t>
+      </w:r>
       <w:r>
         <w:rPr>
           <w:rFonts w:ascii="Consolas" w:eastAsia="Times New Roman" w:hAnsi="Consolas" w:cs="Times New Roman"/>
           <w:color w:val="6A9955"/>
           <w:sz w:val="21"/>
           <w:szCs w:val="21"/>
-          <w:lang w:eastAsia="en-NL"/>
-        </w:rPr>
-        <w:t>vertel</w:t>
-      </w:r>
-      <w:proofErr w:type="spellEnd"/>
+          <w:lang w:val="nl-NL" w:eastAsia="en-NL"/>
+        </w:rPr>
+        <w:t>j</w:t>
+      </w:r>
       <w:r>
         <w:rPr>
           <w:rFonts w:ascii="Consolas" w:eastAsia="Times New Roman" w:hAnsi="Consolas" w:cs="Times New Roman"/>
           <w:color w:val="6A9955"/>
           <w:sz w:val="21"/>
           <w:szCs w:val="21"/>
-          <w:lang w:eastAsia="en-NL"/>
-        </w:rPr>
-        <w:t xml:space="preserve"> </w:t>
-      </w:r>
-      <w:r>
-        <w:rPr>
-          <w:rFonts w:ascii="Consolas" w:eastAsia="Times New Roman" w:hAnsi="Consolas" w:cs="Times New Roman"/>
-          <w:color w:val="6A9955"/>
-          <w:sz w:val="21"/>
-          <w:szCs w:val="21"/>
           <w:lang w:val="nl-NL" w:eastAsia="en-NL"/>
         </w:rPr>
-        <w:t>j</w:t>
-      </w:r>
-      <w:r>
-        <w:rPr>
-          <w:rFonts w:ascii="Consolas" w:eastAsia="Times New Roman" w:hAnsi="Consolas" w:cs="Times New Roman"/>
-          <w:color w:val="6A9955"/>
-          <w:sz w:val="21"/>
-          <w:szCs w:val="21"/>
-          <w:lang w:val="nl-NL" w:eastAsia="en-NL"/>
-        </w:rPr>
-        <w:t xml:space="preserve">e buurman dat 42 is </w:t>
-      </w:r>
-      <w:proofErr w:type="gramStart"/>
-      <w:r>
-        <w:rPr>
-          <w:rFonts w:ascii="Consolas" w:eastAsia="Times New Roman" w:hAnsi="Consolas" w:cs="Times New Roman"/>
-          <w:color w:val="6A9955"/>
-          <w:sz w:val="21"/>
-          <w:szCs w:val="21"/>
-          <w:lang w:val="nl-NL" w:eastAsia="en-NL"/>
-        </w:rPr>
-        <w:t>gevonden</w:t>
-      </w:r>
-      <w:proofErr w:type="gramEnd"/>
+        <w:t>e buurman dat 42 is gevonden</w:t>
+      </w:r>
     </w:p>
     <w:p>
       <w:pPr>
@@ -1563,7 +1257,6 @@
         </w:rPr>
         <w:t xml:space="preserve"> </w:t>
       </w:r>
-      <w:proofErr w:type="spellStart"/>
       <w:r>
         <w:rPr>
           <w:rFonts w:ascii="Consolas" w:eastAsia="Times New Roman" w:hAnsi="Consolas" w:cs="Times New Roman"/>
@@ -1574,7 +1267,6 @@
         </w:rPr>
         <w:t>find_forty_two</w:t>
       </w:r>
-      <w:proofErr w:type="spellEnd"/>
       <w:r>
         <w:rPr>
           <w:rFonts w:ascii="Consolas" w:eastAsia="Times New Roman" w:hAnsi="Consolas" w:cs="Times New Roman"/>
@@ -1585,8 +1277,6 @@
         </w:rPr>
         <w:t>(</w:t>
       </w:r>
-      <w:proofErr w:type="spellStart"/>
-      <w:proofErr w:type="gramStart"/>
       <w:r>
         <w:rPr>
           <w:rFonts w:ascii="Consolas" w:eastAsia="Times New Roman" w:hAnsi="Consolas" w:cs="Times New Roman"/>
@@ -1597,7 +1287,6 @@
         </w:rPr>
         <w:t>beker</w:t>
       </w:r>
-      <w:proofErr w:type="spellEnd"/>
       <w:r>
         <w:rPr>
           <w:rFonts w:ascii="Consolas" w:eastAsia="Times New Roman" w:hAnsi="Consolas" w:cs="Times New Roman"/>
@@ -1608,7 +1297,6 @@
         </w:rPr>
         <w:t>[</w:t>
       </w:r>
-      <w:proofErr w:type="gramEnd"/>
       <w:r>
         <w:rPr>
           <w:rFonts w:ascii="Consolas" w:eastAsia="Times New Roman" w:hAnsi="Consolas" w:cs="Times New Roman"/>
@@ -1637,31 +1325,68 @@
           <w:szCs w:val="21"/>
           <w:lang w:eastAsia="en-NL"/>
         </w:rPr>
-        <w:t xml:space="preserve"># </w:t>
-      </w:r>
-      <w:proofErr w:type="spellStart"/>
+        <w:t># geef de beker aan je buurma</w:t>
+      </w:r>
       <w:r>
         <w:rPr>
           <w:rFonts w:ascii="Consolas" w:eastAsia="Times New Roman" w:hAnsi="Consolas" w:cs="Times New Roman"/>
           <w:color w:val="6A9955"/>
           <w:sz w:val="21"/>
           <w:szCs w:val="21"/>
+          <w:lang w:val="nl-NL" w:eastAsia="en-NL"/>
+        </w:rPr>
+        <w:t xml:space="preserve">m </w:t>
+      </w:r>
+      <w:r>
+        <w:rPr>
+          <w:rFonts w:ascii="Consolas" w:eastAsia="Times New Roman" w:hAnsi="Consolas" w:cs="Times New Roman"/>
+          <w:color w:val="6A9955"/>
+          <w:sz w:val="21"/>
+          <w:szCs w:val="21"/>
+          <w:lang w:val="nl-NL" w:eastAsia="en-NL"/>
+        </w:rPr>
+        <w:t xml:space="preserve">en </w:t>
+      </w:r>
+      <w:r>
+        <w:rPr>
+          <w:rFonts w:ascii="Consolas" w:eastAsia="Times New Roman" w:hAnsi="Consolas" w:cs="Times New Roman"/>
+          <w:color w:val="6A9955"/>
+          <w:sz w:val="21"/>
+          <w:szCs w:val="21"/>
+          <w:lang w:eastAsia="en-NL"/>
+        </w:rPr>
+        <w:t>wacht op zijn antwoord</w:t>
+      </w:r>
+      <w:r>
+        <w:rPr>
+          <w:rFonts w:ascii="Consolas" w:eastAsia="Times New Roman" w:hAnsi="Consolas" w:cs="Times New Roman"/>
+          <w:color w:val="6A9955"/>
+          <w:sz w:val="21"/>
+          <w:szCs w:val="21"/>
+          <w:lang w:val="nl-NL" w:eastAsia="en-NL"/>
+        </w:rPr>
+        <w:t xml:space="preserve">. </w:t>
+      </w:r>
+      <w:r>
+        <w:rPr>
+          <w:rFonts w:ascii="Consolas" w:eastAsia="Times New Roman" w:hAnsi="Consolas" w:cs="Times New Roman"/>
+          <w:color w:val="6A9955"/>
+          <w:sz w:val="21"/>
+          <w:szCs w:val="21"/>
           <w:lang w:eastAsia="en-NL"/>
         </w:rPr>
         <w:t>geef</w:t>
       </w:r>
-      <w:proofErr w:type="spellEnd"/>
       <w:r>
         <w:rPr>
           <w:rFonts w:ascii="Consolas" w:eastAsia="Times New Roman" w:hAnsi="Consolas" w:cs="Times New Roman"/>
           <w:color w:val="6A9955"/>
           <w:sz w:val="21"/>
           <w:szCs w:val="21"/>
-          <w:lang w:eastAsia="en-NL"/>
-        </w:rPr>
-        <w:t xml:space="preserve"> de </w:t>
-      </w:r>
-      <w:proofErr w:type="spellStart"/>
+          <w:lang w:val="nl-NL" w:eastAsia="en-NL"/>
+        </w:rPr>
+        <w:t xml:space="preserve"> vervolgens</w:t>
+      </w:r>
       <w:r>
         <w:rPr>
           <w:rFonts w:ascii="Consolas" w:eastAsia="Times New Roman" w:hAnsi="Consolas" w:cs="Times New Roman"/>
@@ -1670,249 +1395,8 @@
           <w:szCs w:val="21"/>
           <w:lang w:eastAsia="en-NL"/>
         </w:rPr>
-        <w:t>beker</w:t>
-      </w:r>
-      <w:proofErr w:type="spellEnd"/>
-      <w:r>
-        <w:rPr>
-          <w:rFonts w:ascii="Consolas" w:eastAsia="Times New Roman" w:hAnsi="Consolas" w:cs="Times New Roman"/>
-          <w:color w:val="6A9955"/>
-          <w:sz w:val="21"/>
-          <w:szCs w:val="21"/>
-          <w:lang w:eastAsia="en-NL"/>
-        </w:rPr>
-        <w:t xml:space="preserve"> </w:t>
-      </w:r>
-      <w:proofErr w:type="spellStart"/>
-      <w:r>
-        <w:rPr>
-          <w:rFonts w:ascii="Consolas" w:eastAsia="Times New Roman" w:hAnsi="Consolas" w:cs="Times New Roman"/>
-          <w:color w:val="6A9955"/>
-          <w:sz w:val="21"/>
-          <w:szCs w:val="21"/>
-          <w:lang w:eastAsia="en-NL"/>
-        </w:rPr>
-        <w:t>aan</w:t>
-      </w:r>
-      <w:proofErr w:type="spellEnd"/>
-      <w:r>
-        <w:rPr>
-          <w:rFonts w:ascii="Consolas" w:eastAsia="Times New Roman" w:hAnsi="Consolas" w:cs="Times New Roman"/>
-          <w:color w:val="6A9955"/>
-          <w:sz w:val="21"/>
-          <w:szCs w:val="21"/>
-          <w:lang w:eastAsia="en-NL"/>
-        </w:rPr>
-        <w:t xml:space="preserve"> je </w:t>
-      </w:r>
-      <w:proofErr w:type="spellStart"/>
-      <w:r>
-        <w:rPr>
-          <w:rFonts w:ascii="Consolas" w:eastAsia="Times New Roman" w:hAnsi="Consolas" w:cs="Times New Roman"/>
-          <w:color w:val="6A9955"/>
-          <w:sz w:val="21"/>
-          <w:szCs w:val="21"/>
-          <w:lang w:eastAsia="en-NL"/>
-        </w:rPr>
-        <w:t>buurma</w:t>
-      </w:r>
-      <w:proofErr w:type="spellEnd"/>
-      <w:r>
-        <w:rPr>
-          <w:rFonts w:ascii="Consolas" w:eastAsia="Times New Roman" w:hAnsi="Consolas" w:cs="Times New Roman"/>
-          <w:color w:val="6A9955"/>
-          <w:sz w:val="21"/>
-          <w:szCs w:val="21"/>
-          <w:lang w:val="nl-NL" w:eastAsia="en-NL"/>
-        </w:rPr>
-        <w:t xml:space="preserve">m </w:t>
-      </w:r>
-      <w:r>
-        <w:rPr>
-          <w:rFonts w:ascii="Consolas" w:eastAsia="Times New Roman" w:hAnsi="Consolas" w:cs="Times New Roman"/>
-          <w:color w:val="6A9955"/>
-          <w:sz w:val="21"/>
-          <w:szCs w:val="21"/>
-          <w:lang w:val="nl-NL" w:eastAsia="en-NL"/>
-        </w:rPr>
-        <w:t xml:space="preserve">en </w:t>
-      </w:r>
-      <w:proofErr w:type="spellStart"/>
-      <w:r>
-        <w:rPr>
-          <w:rFonts w:ascii="Consolas" w:eastAsia="Times New Roman" w:hAnsi="Consolas" w:cs="Times New Roman"/>
-          <w:color w:val="6A9955"/>
-          <w:sz w:val="21"/>
-          <w:szCs w:val="21"/>
-          <w:lang w:eastAsia="en-NL"/>
-        </w:rPr>
-        <w:t>wacht</w:t>
-      </w:r>
-      <w:proofErr w:type="spellEnd"/>
-      <w:r>
-        <w:rPr>
-          <w:rFonts w:ascii="Consolas" w:eastAsia="Times New Roman" w:hAnsi="Consolas" w:cs="Times New Roman"/>
-          <w:color w:val="6A9955"/>
-          <w:sz w:val="21"/>
-          <w:szCs w:val="21"/>
-          <w:lang w:eastAsia="en-NL"/>
-        </w:rPr>
-        <w:t xml:space="preserve"> op </w:t>
-      </w:r>
-      <w:proofErr w:type="spellStart"/>
-      <w:r>
-        <w:rPr>
-          <w:rFonts w:ascii="Consolas" w:eastAsia="Times New Roman" w:hAnsi="Consolas" w:cs="Times New Roman"/>
-          <w:color w:val="6A9955"/>
-          <w:sz w:val="21"/>
-          <w:szCs w:val="21"/>
-          <w:lang w:eastAsia="en-NL"/>
-        </w:rPr>
-        <w:t>zijn</w:t>
-      </w:r>
-      <w:proofErr w:type="spellEnd"/>
-      <w:r>
-        <w:rPr>
-          <w:rFonts w:ascii="Consolas" w:eastAsia="Times New Roman" w:hAnsi="Consolas" w:cs="Times New Roman"/>
-          <w:color w:val="6A9955"/>
-          <w:sz w:val="21"/>
-          <w:szCs w:val="21"/>
-          <w:lang w:eastAsia="en-NL"/>
-        </w:rPr>
-        <w:t xml:space="preserve"> </w:t>
-      </w:r>
-      <w:proofErr w:type="spellStart"/>
-      <w:r>
-        <w:rPr>
-          <w:rFonts w:ascii="Consolas" w:eastAsia="Times New Roman" w:hAnsi="Consolas" w:cs="Times New Roman"/>
-          <w:color w:val="6A9955"/>
-          <w:sz w:val="21"/>
-          <w:szCs w:val="21"/>
-          <w:lang w:eastAsia="en-NL"/>
-        </w:rPr>
-        <w:t>antwoord</w:t>
-      </w:r>
-      <w:proofErr w:type="spellEnd"/>
-      <w:r>
-        <w:rPr>
-          <w:rFonts w:ascii="Consolas" w:eastAsia="Times New Roman" w:hAnsi="Consolas" w:cs="Times New Roman"/>
-          <w:color w:val="6A9955"/>
-          <w:sz w:val="21"/>
-          <w:szCs w:val="21"/>
-          <w:lang w:val="nl-NL" w:eastAsia="en-NL"/>
-        </w:rPr>
-        <w:t xml:space="preserve">. </w:t>
-      </w:r>
-      <w:proofErr w:type="spellStart"/>
-      <w:r>
-        <w:rPr>
-          <w:rFonts w:ascii="Consolas" w:eastAsia="Times New Roman" w:hAnsi="Consolas" w:cs="Times New Roman"/>
-          <w:color w:val="6A9955"/>
-          <w:sz w:val="21"/>
-          <w:szCs w:val="21"/>
-          <w:lang w:eastAsia="en-NL"/>
-        </w:rPr>
-        <w:t>geef</w:t>
-      </w:r>
-      <w:proofErr w:type="spellEnd"/>
-      <w:r>
-        <w:rPr>
-          <w:rFonts w:ascii="Consolas" w:eastAsia="Times New Roman" w:hAnsi="Consolas" w:cs="Times New Roman"/>
-          <w:color w:val="6A9955"/>
-          <w:sz w:val="21"/>
-          <w:szCs w:val="21"/>
-          <w:lang w:val="nl-NL" w:eastAsia="en-NL"/>
-        </w:rPr>
-        <w:t xml:space="preserve"> vervolgens</w:t>
-      </w:r>
-      <w:r>
-        <w:rPr>
-          <w:rFonts w:ascii="Consolas" w:eastAsia="Times New Roman" w:hAnsi="Consolas" w:cs="Times New Roman"/>
-          <w:color w:val="6A9955"/>
-          <w:sz w:val="21"/>
-          <w:szCs w:val="21"/>
-          <w:lang w:eastAsia="en-NL"/>
-        </w:rPr>
-        <w:t xml:space="preserve"> </w:t>
-      </w:r>
-      <w:proofErr w:type="spellStart"/>
-      <w:r>
-        <w:rPr>
-          <w:rFonts w:ascii="Consolas" w:eastAsia="Times New Roman" w:hAnsi="Consolas" w:cs="Times New Roman"/>
-          <w:color w:val="6A9955"/>
-          <w:sz w:val="21"/>
-          <w:szCs w:val="21"/>
-          <w:lang w:eastAsia="en-NL"/>
-        </w:rPr>
-        <w:t>zijn</w:t>
-      </w:r>
-      <w:proofErr w:type="spellEnd"/>
-      <w:r>
-        <w:rPr>
-          <w:rFonts w:ascii="Consolas" w:eastAsia="Times New Roman" w:hAnsi="Consolas" w:cs="Times New Roman"/>
-          <w:color w:val="6A9955"/>
-          <w:sz w:val="21"/>
-          <w:szCs w:val="21"/>
-          <w:lang w:eastAsia="en-NL"/>
-        </w:rPr>
-        <w:t xml:space="preserve"> </w:t>
-      </w:r>
-      <w:proofErr w:type="spellStart"/>
-      <w:r>
-        <w:rPr>
-          <w:rFonts w:ascii="Consolas" w:eastAsia="Times New Roman" w:hAnsi="Consolas" w:cs="Times New Roman"/>
-          <w:color w:val="6A9955"/>
-          <w:sz w:val="21"/>
-          <w:szCs w:val="21"/>
-          <w:lang w:eastAsia="en-NL"/>
-        </w:rPr>
-        <w:t>antwoord</w:t>
-      </w:r>
-      <w:proofErr w:type="spellEnd"/>
-      <w:r>
-        <w:rPr>
-          <w:rFonts w:ascii="Consolas" w:eastAsia="Times New Roman" w:hAnsi="Consolas" w:cs="Times New Roman"/>
-          <w:color w:val="6A9955"/>
-          <w:sz w:val="21"/>
-          <w:szCs w:val="21"/>
-          <w:lang w:eastAsia="en-NL"/>
-        </w:rPr>
-        <w:t xml:space="preserve"> door </w:t>
-      </w:r>
-      <w:proofErr w:type="spellStart"/>
-      <w:r>
-        <w:rPr>
-          <w:rFonts w:ascii="Consolas" w:eastAsia="Times New Roman" w:hAnsi="Consolas" w:cs="Times New Roman"/>
-          <w:color w:val="6A9955"/>
-          <w:sz w:val="21"/>
-          <w:szCs w:val="21"/>
-          <w:lang w:eastAsia="en-NL"/>
-        </w:rPr>
-        <w:t>aan</w:t>
-      </w:r>
-      <w:proofErr w:type="spellEnd"/>
-      <w:r>
-        <w:rPr>
-          <w:rFonts w:ascii="Consolas" w:eastAsia="Times New Roman" w:hAnsi="Consolas" w:cs="Times New Roman"/>
-          <w:color w:val="6A9955"/>
-          <w:sz w:val="21"/>
-          <w:szCs w:val="21"/>
-          <w:lang w:eastAsia="en-NL"/>
-        </w:rPr>
-        <w:t xml:space="preserve"> je </w:t>
-      </w:r>
-      <w:proofErr w:type="spellStart"/>
-      <w:r>
-        <w:rPr>
-          <w:rFonts w:ascii="Consolas" w:eastAsia="Times New Roman" w:hAnsi="Consolas" w:cs="Times New Roman"/>
-          <w:color w:val="6A9955"/>
-          <w:sz w:val="21"/>
-          <w:szCs w:val="21"/>
-          <w:lang w:eastAsia="en-NL"/>
-        </w:rPr>
-        <w:t>buurman</w:t>
-      </w:r>
-      <w:proofErr w:type="spellEnd"/>
+        <w:t xml:space="preserve"> zijn antwoord door aan je buurman</w:t>
+      </w:r>
     </w:p>
     <w:p>
       <w:pPr>
@@ -1952,44 +1436,10 @@
         <w:pStyle w:val="NoSpacing"/>
       </w:pPr>
       <w:r>
-        <w:t>Elke dief pakt 1 papiertje</w:t>
-      </w:r>
-      <w:r>
-        <w:t xml:space="preserve">. </w:t>
-      </w:r>
-      <w:r>
-        <w:t xml:space="preserve">Als een dief </w:t>
-      </w:r>
-      <w:r>
-        <w:t>het laatste papiertje pakt</w:t>
-      </w:r>
-      <w:r>
-        <w:t xml:space="preserve">, dan fluistert hij </w:t>
-      </w:r>
-      <w:r>
-        <w:t>dit getal</w:t>
-      </w:r>
-      <w:r>
-        <w:t xml:space="preserve"> naar zijn buurman. </w:t>
-      </w:r>
-      <w:r>
-        <w:t xml:space="preserve">Deze dief check het gegeven getal met zijn eigen getal en fluistert het hoogste getal naar zijn buurman. Die vergelijkt het gegeven getal met zijn eigen getal en fluistert het hoogste getal naar zijn buurman, </w:t>
-      </w:r>
-      <w:proofErr w:type="spellStart"/>
-      <w:r>
-        <w:t>etc</w:t>
-      </w:r>
-      <w:proofErr w:type="spellEnd"/>
-      <w:r>
-        <w:t xml:space="preserve">, </w:t>
-      </w:r>
-      <w:proofErr w:type="spellStart"/>
-      <w:r>
-        <w:t>etc</w:t>
-      </w:r>
-      <w:proofErr w:type="spellEnd"/>
-      <w:r>
-        <w:t xml:space="preserve">, etc. </w:t>
+        <w:t xml:space="preserve">Elke dief pakt 1 papiertje. Als een dief het laatste papiertje pakt, dan fluistert hij dit getal naar zijn buurman. </w:t>
+      </w:r>
+      <w:r>
+        <w:t xml:space="preserve">Deze dief check het gegeven getal met zijn eigen getal en fluistert het hoogste getal naar zijn buurman. Die vergelijkt het gegeven getal met zijn eigen getal en fluistert het hoogste getal naar zijn buurman, etc, etc, etc. </w:t>
       </w:r>
     </w:p>
     <w:p>
@@ -2033,7 +1483,6 @@
         </w:rPr>
         <w:t xml:space="preserve"> </w:t>
       </w:r>
-      <w:proofErr w:type="spellStart"/>
       <w:r>
         <w:rPr>
           <w:rFonts w:ascii="Consolas" w:eastAsia="Times New Roman" w:hAnsi="Consolas" w:cs="Times New Roman"/>
@@ -2044,7 +1493,6 @@
         </w:rPr>
         <w:t>find_max</w:t>
       </w:r>
-      <w:proofErr w:type="spellEnd"/>
       <w:r>
         <w:rPr>
           <w:rFonts w:ascii="Consolas" w:eastAsia="Times New Roman" w:hAnsi="Consolas" w:cs="Times New Roman"/>
@@ -2055,7 +1503,6 @@
         </w:rPr>
         <w:t>(</w:t>
       </w:r>
-      <w:proofErr w:type="spellStart"/>
       <w:r>
         <w:rPr>
           <w:rFonts w:ascii="Consolas" w:eastAsia="Times New Roman" w:hAnsi="Consolas" w:cs="Times New Roman"/>
@@ -2066,7 +1513,6 @@
         </w:rPr>
         <w:t>beker</w:t>
       </w:r>
-      <w:proofErr w:type="spellEnd"/>
       <w:r>
         <w:rPr>
           <w:rFonts w:ascii="Consolas" w:eastAsia="Times New Roman" w:hAnsi="Consolas" w:cs="Times New Roman"/>
@@ -2143,7 +1589,6 @@
         </w:rPr>
         <w:t xml:space="preserve"> </w:t>
       </w:r>
-      <w:proofErr w:type="spellStart"/>
       <w:r>
         <w:rPr>
           <w:rFonts w:ascii="Consolas" w:eastAsia="Times New Roman" w:hAnsi="Consolas" w:cs="Times New Roman"/>
@@ -2154,7 +1599,6 @@
         </w:rPr>
         <w:t>len</w:t>
       </w:r>
-      <w:proofErr w:type="spellEnd"/>
       <w:r>
         <w:rPr>
           <w:rFonts w:ascii="Consolas" w:eastAsia="Times New Roman" w:hAnsi="Consolas" w:cs="Times New Roman"/>
@@ -2165,7 +1609,6 @@
         </w:rPr>
         <w:t>(</w:t>
       </w:r>
-      <w:proofErr w:type="spellStart"/>
       <w:r>
         <w:rPr>
           <w:rFonts w:ascii="Consolas" w:eastAsia="Times New Roman" w:hAnsi="Consolas" w:cs="Times New Roman"/>
@@ -2176,7 +1619,6 @@
         </w:rPr>
         <w:t>beker</w:t>
       </w:r>
-      <w:proofErr w:type="spellEnd"/>
       <w:r>
         <w:rPr>
           <w:rFonts w:ascii="Consolas" w:eastAsia="Times New Roman" w:hAnsi="Consolas" w:cs="Times New Roman"/>
@@ -2215,20 +1657,18 @@
           <w:szCs w:val="21"/>
           <w:lang w:eastAsia="en-NL"/>
         </w:rPr>
-        <w:t xml:space="preserve"># check of er </w:t>
-      </w:r>
-      <w:proofErr w:type="spellStart"/>
+        <w:t xml:space="preserve"># check of er nog maar </w:t>
+      </w:r>
       <w:r>
         <w:rPr>
           <w:rFonts w:ascii="Consolas" w:eastAsia="Times New Roman" w:hAnsi="Consolas" w:cs="Times New Roman"/>
           <w:color w:val="6A9955"/>
           <w:sz w:val="21"/>
           <w:szCs w:val="21"/>
-          <w:lang w:eastAsia="en-NL"/>
-        </w:rPr>
-        <w:t>nog</w:t>
-      </w:r>
-      <w:proofErr w:type="spellEnd"/>
+          <w:lang w:val="nl-NL" w:eastAsia="en-NL"/>
+        </w:rPr>
+        <w:t>éé</w:t>
+      </w:r>
       <w:r>
         <w:rPr>
           <w:rFonts w:ascii="Consolas" w:eastAsia="Times New Roman" w:hAnsi="Consolas" w:cs="Times New Roman"/>
@@ -2237,73 +1677,7 @@
           <w:szCs w:val="21"/>
           <w:lang w:eastAsia="en-NL"/>
         </w:rPr>
-        <w:t xml:space="preserve"> maar </w:t>
-      </w:r>
-      <w:proofErr w:type="spellStart"/>
-      <w:r>
-        <w:rPr>
-          <w:rFonts w:ascii="Consolas" w:eastAsia="Times New Roman" w:hAnsi="Consolas" w:cs="Times New Roman"/>
-          <w:color w:val="6A9955"/>
-          <w:sz w:val="21"/>
-          <w:szCs w:val="21"/>
-          <w:lang w:val="nl-NL" w:eastAsia="en-NL"/>
-        </w:rPr>
-        <w:t>éé</w:t>
-      </w:r>
-      <w:proofErr w:type="spellEnd"/>
-      <w:r>
-        <w:rPr>
-          <w:rFonts w:ascii="Consolas" w:eastAsia="Times New Roman" w:hAnsi="Consolas" w:cs="Times New Roman"/>
-          <w:color w:val="6A9955"/>
-          <w:sz w:val="21"/>
-          <w:szCs w:val="21"/>
-          <w:lang w:eastAsia="en-NL"/>
-        </w:rPr>
-        <w:t xml:space="preserve">n </w:t>
-      </w:r>
-      <w:proofErr w:type="spellStart"/>
-      <w:r>
-        <w:rPr>
-          <w:rFonts w:ascii="Consolas" w:eastAsia="Times New Roman" w:hAnsi="Consolas" w:cs="Times New Roman"/>
-          <w:color w:val="6A9955"/>
-          <w:sz w:val="21"/>
-          <w:szCs w:val="21"/>
-          <w:lang w:eastAsia="en-NL"/>
-        </w:rPr>
-        <w:t>paprties</w:t>
-      </w:r>
-      <w:proofErr w:type="spellEnd"/>
-      <w:r>
-        <w:rPr>
-          <w:rFonts w:ascii="Consolas" w:eastAsia="Times New Roman" w:hAnsi="Consolas" w:cs="Times New Roman"/>
-          <w:color w:val="6A9955"/>
-          <w:sz w:val="21"/>
-          <w:szCs w:val="21"/>
-          <w:lang w:eastAsia="en-NL"/>
-        </w:rPr>
-        <w:t xml:space="preserve"> in de </w:t>
-      </w:r>
-      <w:proofErr w:type="spellStart"/>
-      <w:r>
-        <w:rPr>
-          <w:rFonts w:ascii="Consolas" w:eastAsia="Times New Roman" w:hAnsi="Consolas" w:cs="Times New Roman"/>
-          <w:color w:val="6A9955"/>
-          <w:sz w:val="21"/>
-          <w:szCs w:val="21"/>
-          <w:lang w:eastAsia="en-NL"/>
-        </w:rPr>
-        <w:t>beker</w:t>
-      </w:r>
-      <w:proofErr w:type="spellEnd"/>
-      <w:r>
-        <w:rPr>
-          <w:rFonts w:ascii="Consolas" w:eastAsia="Times New Roman" w:hAnsi="Consolas" w:cs="Times New Roman"/>
-          <w:color w:val="6A9955"/>
-          <w:sz w:val="21"/>
-          <w:szCs w:val="21"/>
-          <w:lang w:eastAsia="en-NL"/>
-        </w:rPr>
-        <w:t xml:space="preserve"> zit. </w:t>
+        <w:t xml:space="preserve">n paprties in de beker zit. </w:t>
       </w:r>
     </w:p>
     <w:p>
@@ -2348,8 +1722,6 @@
         </w:rPr>
         <w:t xml:space="preserve"> </w:t>
       </w:r>
-      <w:proofErr w:type="spellStart"/>
-      <w:proofErr w:type="gramStart"/>
       <w:r>
         <w:rPr>
           <w:rFonts w:ascii="Consolas" w:eastAsia="Times New Roman" w:hAnsi="Consolas" w:cs="Times New Roman"/>
@@ -2360,7 +1732,6 @@
         </w:rPr>
         <w:t>beker</w:t>
       </w:r>
-      <w:proofErr w:type="spellEnd"/>
       <w:r>
         <w:rPr>
           <w:rFonts w:ascii="Consolas" w:eastAsia="Times New Roman" w:hAnsi="Consolas" w:cs="Times New Roman"/>
@@ -2371,7 +1742,6 @@
         </w:rPr>
         <w:t>[</w:t>
       </w:r>
-      <w:proofErr w:type="gramEnd"/>
       <w:r>
         <w:rPr>
           <w:rFonts w:ascii="Consolas" w:eastAsia="Times New Roman" w:hAnsi="Consolas" w:cs="Times New Roman"/>
@@ -2400,130 +1770,8 @@
           <w:szCs w:val="21"/>
           <w:lang w:eastAsia="en-NL"/>
         </w:rPr>
-        <w:t xml:space="preserve"># </w:t>
-      </w:r>
-      <w:proofErr w:type="spellStart"/>
-      <w:r>
-        <w:rPr>
-          <w:rFonts w:ascii="Consolas" w:eastAsia="Times New Roman" w:hAnsi="Consolas" w:cs="Times New Roman"/>
-          <w:color w:val="6A9955"/>
-          <w:sz w:val="21"/>
-          <w:szCs w:val="21"/>
-          <w:lang w:eastAsia="en-NL"/>
-        </w:rPr>
-        <w:t>fluister</w:t>
-      </w:r>
-      <w:proofErr w:type="spellEnd"/>
-      <w:r>
-        <w:rPr>
-          <w:rFonts w:ascii="Consolas" w:eastAsia="Times New Roman" w:hAnsi="Consolas" w:cs="Times New Roman"/>
-          <w:color w:val="6A9955"/>
-          <w:sz w:val="21"/>
-          <w:szCs w:val="21"/>
-          <w:lang w:eastAsia="en-NL"/>
-        </w:rPr>
-        <w:t xml:space="preserve"> het </w:t>
-      </w:r>
-      <w:proofErr w:type="spellStart"/>
-      <w:r>
-        <w:rPr>
-          <w:rFonts w:ascii="Consolas" w:eastAsia="Times New Roman" w:hAnsi="Consolas" w:cs="Times New Roman"/>
-          <w:color w:val="6A9955"/>
-          <w:sz w:val="21"/>
-          <w:szCs w:val="21"/>
-          <w:lang w:eastAsia="en-NL"/>
-        </w:rPr>
-        <w:t>laatste</w:t>
-      </w:r>
-      <w:proofErr w:type="spellEnd"/>
-      <w:r>
-        <w:rPr>
-          <w:rFonts w:ascii="Consolas" w:eastAsia="Times New Roman" w:hAnsi="Consolas" w:cs="Times New Roman"/>
-          <w:color w:val="6A9955"/>
-          <w:sz w:val="21"/>
-          <w:szCs w:val="21"/>
-          <w:lang w:eastAsia="en-NL"/>
-        </w:rPr>
-        <w:t xml:space="preserve"> </w:t>
-      </w:r>
-      <w:proofErr w:type="spellStart"/>
-      <w:r>
-        <w:rPr>
-          <w:rFonts w:ascii="Consolas" w:eastAsia="Times New Roman" w:hAnsi="Consolas" w:cs="Times New Roman"/>
-          <w:color w:val="6A9955"/>
-          <w:sz w:val="21"/>
-          <w:szCs w:val="21"/>
-          <w:lang w:eastAsia="en-NL"/>
-        </w:rPr>
-        <w:t>getal</w:t>
-      </w:r>
-      <w:proofErr w:type="spellEnd"/>
-      <w:r>
-        <w:rPr>
-          <w:rFonts w:ascii="Consolas" w:eastAsia="Times New Roman" w:hAnsi="Consolas" w:cs="Times New Roman"/>
-          <w:color w:val="6A9955"/>
-          <w:sz w:val="21"/>
-          <w:szCs w:val="21"/>
-          <w:lang w:eastAsia="en-NL"/>
-        </w:rPr>
-        <w:t xml:space="preserve"> </w:t>
-      </w:r>
-      <w:proofErr w:type="spellStart"/>
-      <w:r>
-        <w:rPr>
-          <w:rFonts w:ascii="Consolas" w:eastAsia="Times New Roman" w:hAnsi="Consolas" w:cs="Times New Roman"/>
-          <w:color w:val="6A9955"/>
-          <w:sz w:val="21"/>
-          <w:szCs w:val="21"/>
-          <w:lang w:eastAsia="en-NL"/>
-        </w:rPr>
-        <w:t>naar</w:t>
-      </w:r>
-      <w:proofErr w:type="spellEnd"/>
-      <w:r>
-        <w:rPr>
-          <w:rFonts w:ascii="Consolas" w:eastAsia="Times New Roman" w:hAnsi="Consolas" w:cs="Times New Roman"/>
-          <w:color w:val="6A9955"/>
-          <w:sz w:val="21"/>
-          <w:szCs w:val="21"/>
-          <w:lang w:eastAsia="en-NL"/>
-        </w:rPr>
-        <w:t xml:space="preserve"> je </w:t>
-      </w:r>
-      <w:proofErr w:type="spellStart"/>
-      <w:r>
-        <w:rPr>
-          <w:rFonts w:ascii="Consolas" w:eastAsia="Times New Roman" w:hAnsi="Consolas" w:cs="Times New Roman"/>
-          <w:color w:val="6A9955"/>
-          <w:sz w:val="21"/>
-          <w:szCs w:val="21"/>
-          <w:lang w:eastAsia="en-NL"/>
-        </w:rPr>
-        <w:t>rechter</w:t>
-      </w:r>
-      <w:proofErr w:type="spellEnd"/>
-      <w:r>
-        <w:rPr>
-          <w:rFonts w:ascii="Consolas" w:eastAsia="Times New Roman" w:hAnsi="Consolas" w:cs="Times New Roman"/>
-          <w:color w:val="6A9955"/>
-          <w:sz w:val="21"/>
-          <w:szCs w:val="21"/>
-          <w:lang w:eastAsia="en-NL"/>
-        </w:rPr>
-        <w:t xml:space="preserve"> </w:t>
-      </w:r>
-      <w:proofErr w:type="spellStart"/>
-      <w:r>
-        <w:rPr>
-          <w:rFonts w:ascii="Consolas" w:eastAsia="Times New Roman" w:hAnsi="Consolas" w:cs="Times New Roman"/>
-          <w:color w:val="6A9955"/>
-          <w:sz w:val="21"/>
-          <w:szCs w:val="21"/>
-          <w:lang w:eastAsia="en-NL"/>
-        </w:rPr>
-        <w:t>buurman</w:t>
-      </w:r>
-      <w:proofErr w:type="spellEnd"/>
+        <w:t># fluister het laatste getal naar je rechter buurman</w:t>
+      </w:r>
     </w:p>
     <w:p>
       <w:pPr>
@@ -2570,7 +1818,6 @@
         </w:rPr>
         <w:t xml:space="preserve">    </w:t>
       </w:r>
-      <w:proofErr w:type="spellStart"/>
       <w:r>
         <w:rPr>
           <w:rFonts w:ascii="Consolas" w:eastAsia="Times New Roman" w:hAnsi="Consolas" w:cs="Times New Roman"/>
@@ -2581,7 +1828,6 @@
         </w:rPr>
         <w:t>papiertje</w:t>
       </w:r>
-      <w:proofErr w:type="spellEnd"/>
       <w:r>
         <w:rPr>
           <w:rFonts w:ascii="Consolas" w:eastAsia="Times New Roman" w:hAnsi="Consolas" w:cs="Times New Roman"/>
@@ -2592,8 +1838,6 @@
         </w:rPr>
         <w:t xml:space="preserve"> = </w:t>
       </w:r>
-      <w:proofErr w:type="spellStart"/>
-      <w:proofErr w:type="gramStart"/>
       <w:r>
         <w:rPr>
           <w:rFonts w:ascii="Consolas" w:eastAsia="Times New Roman" w:hAnsi="Consolas" w:cs="Times New Roman"/>
@@ -2604,7 +1848,6 @@
         </w:rPr>
         <w:t>beker</w:t>
       </w:r>
-      <w:proofErr w:type="spellEnd"/>
       <w:r>
         <w:rPr>
           <w:rFonts w:ascii="Consolas" w:eastAsia="Times New Roman" w:hAnsi="Consolas" w:cs="Times New Roman"/>
@@ -2615,7 +1858,6 @@
         </w:rPr>
         <w:t>[</w:t>
       </w:r>
-      <w:proofErr w:type="gramEnd"/>
       <w:r>
         <w:rPr>
           <w:rFonts w:ascii="Consolas" w:eastAsia="Times New Roman" w:hAnsi="Consolas" w:cs="Times New Roman"/>
@@ -2644,64 +1886,8 @@
           <w:szCs w:val="21"/>
           <w:lang w:eastAsia="en-NL"/>
         </w:rPr>
-        <w:t xml:space="preserve"># </w:t>
-      </w:r>
-      <w:proofErr w:type="spellStart"/>
-      <w:r>
-        <w:rPr>
-          <w:rFonts w:ascii="Consolas" w:eastAsia="Times New Roman" w:hAnsi="Consolas" w:cs="Times New Roman"/>
-          <w:color w:val="6A9955"/>
-          <w:sz w:val="21"/>
-          <w:szCs w:val="21"/>
-          <w:lang w:eastAsia="en-NL"/>
-        </w:rPr>
-        <w:t>pak</w:t>
-      </w:r>
-      <w:proofErr w:type="spellEnd"/>
-      <w:r>
-        <w:rPr>
-          <w:rFonts w:ascii="Consolas" w:eastAsia="Times New Roman" w:hAnsi="Consolas" w:cs="Times New Roman"/>
-          <w:color w:val="6A9955"/>
-          <w:sz w:val="21"/>
-          <w:szCs w:val="21"/>
-          <w:lang w:eastAsia="en-NL"/>
-        </w:rPr>
-        <w:t xml:space="preserve"> </w:t>
-      </w:r>
-      <w:proofErr w:type="spellStart"/>
-      <w:r>
-        <w:rPr>
-          <w:rFonts w:ascii="Consolas" w:eastAsia="Times New Roman" w:hAnsi="Consolas" w:cs="Times New Roman"/>
-          <w:color w:val="6A9955"/>
-          <w:sz w:val="21"/>
-          <w:szCs w:val="21"/>
-          <w:lang w:eastAsia="en-NL"/>
-        </w:rPr>
-        <w:t>een</w:t>
-      </w:r>
-      <w:proofErr w:type="spellEnd"/>
-      <w:r>
-        <w:rPr>
-          <w:rFonts w:ascii="Consolas" w:eastAsia="Times New Roman" w:hAnsi="Consolas" w:cs="Times New Roman"/>
-          <w:color w:val="6A9955"/>
-          <w:sz w:val="21"/>
-          <w:szCs w:val="21"/>
-          <w:lang w:eastAsia="en-NL"/>
-        </w:rPr>
-        <w:t xml:space="preserve"> </w:t>
-      </w:r>
-      <w:proofErr w:type="spellStart"/>
-      <w:r>
-        <w:rPr>
-          <w:rFonts w:ascii="Consolas" w:eastAsia="Times New Roman" w:hAnsi="Consolas" w:cs="Times New Roman"/>
-          <w:color w:val="6A9955"/>
-          <w:sz w:val="21"/>
-          <w:szCs w:val="21"/>
-          <w:lang w:eastAsia="en-NL"/>
-        </w:rPr>
-        <w:t>papiertje</w:t>
-      </w:r>
-      <w:proofErr w:type="spellEnd"/>
+        <w:t># pak een papiertje</w:t>
+      </w:r>
     </w:p>
     <w:p>
       <w:pPr>
@@ -2725,7 +1911,6 @@
         </w:rPr>
         <w:t xml:space="preserve">    </w:t>
       </w:r>
-      <w:proofErr w:type="spellStart"/>
       <w:r>
         <w:rPr>
           <w:rFonts w:ascii="Consolas" w:eastAsia="Times New Roman" w:hAnsi="Consolas" w:cs="Times New Roman"/>
@@ -2736,7 +1921,6 @@
         </w:rPr>
         <w:t>buurman</w:t>
       </w:r>
-      <w:proofErr w:type="spellEnd"/>
       <w:r>
         <w:rPr>
           <w:rFonts w:ascii="Consolas" w:eastAsia="Times New Roman" w:hAnsi="Consolas" w:cs="Times New Roman"/>
@@ -2747,7 +1931,6 @@
         </w:rPr>
         <w:t xml:space="preserve"> = </w:t>
       </w:r>
-      <w:proofErr w:type="spellStart"/>
       <w:r>
         <w:rPr>
           <w:rFonts w:ascii="Consolas" w:eastAsia="Times New Roman" w:hAnsi="Consolas" w:cs="Times New Roman"/>
@@ -2758,7 +1941,6 @@
         </w:rPr>
         <w:t>find_max</w:t>
       </w:r>
-      <w:proofErr w:type="spellEnd"/>
       <w:r>
         <w:rPr>
           <w:rFonts w:ascii="Consolas" w:eastAsia="Times New Roman" w:hAnsi="Consolas" w:cs="Times New Roman"/>
@@ -2769,8 +1951,6 @@
         </w:rPr>
         <w:t>(</w:t>
       </w:r>
-      <w:proofErr w:type="spellStart"/>
-      <w:proofErr w:type="gramStart"/>
       <w:r>
         <w:rPr>
           <w:rFonts w:ascii="Consolas" w:eastAsia="Times New Roman" w:hAnsi="Consolas" w:cs="Times New Roman"/>
@@ -2781,7 +1961,6 @@
         </w:rPr>
         <w:t>beker</w:t>
       </w:r>
-      <w:proofErr w:type="spellEnd"/>
       <w:r>
         <w:rPr>
           <w:rFonts w:ascii="Consolas" w:eastAsia="Times New Roman" w:hAnsi="Consolas" w:cs="Times New Roman"/>
@@ -2792,7 +1971,6 @@
         </w:rPr>
         <w:t>[</w:t>
       </w:r>
-      <w:proofErr w:type="gramEnd"/>
       <w:r>
         <w:rPr>
           <w:rFonts w:ascii="Consolas" w:eastAsia="Times New Roman" w:hAnsi="Consolas" w:cs="Times New Roman"/>
@@ -2821,174 +1999,8 @@
           <w:szCs w:val="21"/>
           <w:lang w:eastAsia="en-NL"/>
         </w:rPr>
-        <w:t xml:space="preserve"># </w:t>
-      </w:r>
-      <w:proofErr w:type="spellStart"/>
-      <w:r>
-        <w:rPr>
-          <w:rFonts w:ascii="Consolas" w:eastAsia="Times New Roman" w:hAnsi="Consolas" w:cs="Times New Roman"/>
-          <w:color w:val="6A9955"/>
-          <w:sz w:val="21"/>
-          <w:szCs w:val="21"/>
-          <w:lang w:eastAsia="en-NL"/>
-        </w:rPr>
-        <w:t>geef</w:t>
-      </w:r>
-      <w:proofErr w:type="spellEnd"/>
-      <w:r>
-        <w:rPr>
-          <w:rFonts w:ascii="Consolas" w:eastAsia="Times New Roman" w:hAnsi="Consolas" w:cs="Times New Roman"/>
-          <w:color w:val="6A9955"/>
-          <w:sz w:val="21"/>
-          <w:szCs w:val="21"/>
-          <w:lang w:eastAsia="en-NL"/>
-        </w:rPr>
-        <w:t xml:space="preserve"> de </w:t>
-      </w:r>
-      <w:proofErr w:type="spellStart"/>
-      <w:r>
-        <w:rPr>
-          <w:rFonts w:ascii="Consolas" w:eastAsia="Times New Roman" w:hAnsi="Consolas" w:cs="Times New Roman"/>
-          <w:color w:val="6A9955"/>
-          <w:sz w:val="21"/>
-          <w:szCs w:val="21"/>
-          <w:lang w:eastAsia="en-NL"/>
-        </w:rPr>
-        <w:t>beker</w:t>
-      </w:r>
-      <w:proofErr w:type="spellEnd"/>
-      <w:r>
-        <w:rPr>
-          <w:rFonts w:ascii="Consolas" w:eastAsia="Times New Roman" w:hAnsi="Consolas" w:cs="Times New Roman"/>
-          <w:color w:val="6A9955"/>
-          <w:sz w:val="21"/>
-          <w:szCs w:val="21"/>
-          <w:lang w:eastAsia="en-NL"/>
-        </w:rPr>
-        <w:t xml:space="preserve"> </w:t>
-      </w:r>
-      <w:proofErr w:type="spellStart"/>
-      <w:r>
-        <w:rPr>
-          <w:rFonts w:ascii="Consolas" w:eastAsia="Times New Roman" w:hAnsi="Consolas" w:cs="Times New Roman"/>
-          <w:color w:val="6A9955"/>
-          <w:sz w:val="21"/>
-          <w:szCs w:val="21"/>
-          <w:lang w:eastAsia="en-NL"/>
-        </w:rPr>
-        <w:t>aan</w:t>
-      </w:r>
-      <w:proofErr w:type="spellEnd"/>
-      <w:r>
-        <w:rPr>
-          <w:rFonts w:ascii="Consolas" w:eastAsia="Times New Roman" w:hAnsi="Consolas" w:cs="Times New Roman"/>
-          <w:color w:val="6A9955"/>
-          <w:sz w:val="21"/>
-          <w:szCs w:val="21"/>
-          <w:lang w:eastAsia="en-NL"/>
-        </w:rPr>
-        <w:t xml:space="preserve"> de </w:t>
-      </w:r>
-      <w:proofErr w:type="spellStart"/>
-      <w:r>
-        <w:rPr>
-          <w:rFonts w:ascii="Consolas" w:eastAsia="Times New Roman" w:hAnsi="Consolas" w:cs="Times New Roman"/>
-          <w:color w:val="6A9955"/>
-          <w:sz w:val="21"/>
-          <w:szCs w:val="21"/>
-          <w:lang w:eastAsia="en-NL"/>
-        </w:rPr>
-        <w:t>linkter</w:t>
-      </w:r>
-      <w:proofErr w:type="spellEnd"/>
-      <w:r>
-        <w:rPr>
-          <w:rFonts w:ascii="Consolas" w:eastAsia="Times New Roman" w:hAnsi="Consolas" w:cs="Times New Roman"/>
-          <w:color w:val="6A9955"/>
-          <w:sz w:val="21"/>
-          <w:szCs w:val="21"/>
-          <w:lang w:eastAsia="en-NL"/>
-        </w:rPr>
-        <w:t xml:space="preserve"> </w:t>
-      </w:r>
-      <w:proofErr w:type="spellStart"/>
-      <w:r>
-        <w:rPr>
-          <w:rFonts w:ascii="Consolas" w:eastAsia="Times New Roman" w:hAnsi="Consolas" w:cs="Times New Roman"/>
-          <w:color w:val="6A9955"/>
-          <w:sz w:val="21"/>
-          <w:szCs w:val="21"/>
-          <w:lang w:eastAsia="en-NL"/>
-        </w:rPr>
-        <w:t>buurman</w:t>
-      </w:r>
-      <w:proofErr w:type="spellEnd"/>
-      <w:r>
-        <w:rPr>
-          <w:rFonts w:ascii="Consolas" w:eastAsia="Times New Roman" w:hAnsi="Consolas" w:cs="Times New Roman"/>
-          <w:color w:val="6A9955"/>
-          <w:sz w:val="21"/>
-          <w:szCs w:val="21"/>
-          <w:lang w:eastAsia="en-NL"/>
-        </w:rPr>
-        <w:t xml:space="preserve"> </w:t>
-      </w:r>
-      <w:proofErr w:type="spellStart"/>
-      <w:r>
-        <w:rPr>
-          <w:rFonts w:ascii="Consolas" w:eastAsia="Times New Roman" w:hAnsi="Consolas" w:cs="Times New Roman"/>
-          <w:color w:val="6A9955"/>
-          <w:sz w:val="21"/>
-          <w:szCs w:val="21"/>
-          <w:lang w:eastAsia="en-NL"/>
-        </w:rPr>
-        <w:t>en</w:t>
-      </w:r>
-      <w:proofErr w:type="spellEnd"/>
-      <w:r>
-        <w:rPr>
-          <w:rFonts w:ascii="Consolas" w:eastAsia="Times New Roman" w:hAnsi="Consolas" w:cs="Times New Roman"/>
-          <w:color w:val="6A9955"/>
-          <w:sz w:val="21"/>
-          <w:szCs w:val="21"/>
-          <w:lang w:eastAsia="en-NL"/>
-        </w:rPr>
-        <w:t xml:space="preserve"> </w:t>
-      </w:r>
-      <w:proofErr w:type="spellStart"/>
-      <w:r>
-        <w:rPr>
-          <w:rFonts w:ascii="Consolas" w:eastAsia="Times New Roman" w:hAnsi="Consolas" w:cs="Times New Roman"/>
-          <w:color w:val="6A9955"/>
-          <w:sz w:val="21"/>
-          <w:szCs w:val="21"/>
-          <w:lang w:eastAsia="en-NL"/>
-        </w:rPr>
-        <w:t>wacht</w:t>
-      </w:r>
-      <w:proofErr w:type="spellEnd"/>
-      <w:r>
-        <w:rPr>
-          <w:rFonts w:ascii="Consolas" w:eastAsia="Times New Roman" w:hAnsi="Consolas" w:cs="Times New Roman"/>
-          <w:color w:val="6A9955"/>
-          <w:sz w:val="21"/>
-          <w:szCs w:val="21"/>
-          <w:lang w:eastAsia="en-NL"/>
-        </w:rPr>
-        <w:t xml:space="preserve"> op </w:t>
-      </w:r>
-      <w:proofErr w:type="spellStart"/>
-      <w:r>
-        <w:rPr>
-          <w:rFonts w:ascii="Consolas" w:eastAsia="Times New Roman" w:hAnsi="Consolas" w:cs="Times New Roman"/>
-          <w:color w:val="6A9955"/>
-          <w:sz w:val="21"/>
-          <w:szCs w:val="21"/>
-          <w:lang w:eastAsia="en-NL"/>
-        </w:rPr>
-        <w:t>antwoord</w:t>
-      </w:r>
-      <w:proofErr w:type="spellEnd"/>
+        <w:t># geef de beker aan de linkter buurman en wacht op antwoord</w:t>
+      </w:r>
     </w:p>
     <w:p>
       <w:pPr>
@@ -3032,7 +2044,6 @@
         </w:rPr>
         <w:t xml:space="preserve"> </w:t>
       </w:r>
-      <w:proofErr w:type="spellStart"/>
       <w:r>
         <w:rPr>
           <w:rFonts w:ascii="Consolas" w:eastAsia="Times New Roman" w:hAnsi="Consolas" w:cs="Times New Roman"/>
@@ -3043,7 +2054,6 @@
         </w:rPr>
         <w:t>papiertje</w:t>
       </w:r>
-      <w:proofErr w:type="spellEnd"/>
       <w:r>
         <w:rPr>
           <w:rFonts w:ascii="Consolas" w:eastAsia="Times New Roman" w:hAnsi="Consolas" w:cs="Times New Roman"/>
@@ -3054,7 +2064,6 @@
         </w:rPr>
         <w:t xml:space="preserve"> &gt; </w:t>
       </w:r>
-      <w:proofErr w:type="spellStart"/>
       <w:r>
         <w:rPr>
           <w:rFonts w:ascii="Consolas" w:eastAsia="Times New Roman" w:hAnsi="Consolas" w:cs="Times New Roman"/>
@@ -3065,7 +2074,6 @@
         </w:rPr>
         <w:t>buurman</w:t>
       </w:r>
-      <w:proofErr w:type="spellEnd"/>
       <w:r>
         <w:rPr>
           <w:rFonts w:ascii="Consolas" w:eastAsia="Times New Roman" w:hAnsi="Consolas" w:cs="Times New Roman"/>
@@ -3084,176 +2092,8 @@
           <w:szCs w:val="21"/>
           <w:lang w:eastAsia="en-NL"/>
         </w:rPr>
-        <w:t xml:space="preserve"># </w:t>
-      </w:r>
-      <w:proofErr w:type="spellStart"/>
-      <w:r>
-        <w:rPr>
-          <w:rFonts w:ascii="Consolas" w:eastAsia="Times New Roman" w:hAnsi="Consolas" w:cs="Times New Roman"/>
-          <w:color w:val="6A9955"/>
-          <w:sz w:val="21"/>
-          <w:szCs w:val="21"/>
-          <w:lang w:eastAsia="en-NL"/>
-        </w:rPr>
-        <w:t>vergelijk</w:t>
-      </w:r>
-      <w:proofErr w:type="spellEnd"/>
-      <w:r>
-        <w:rPr>
-          <w:rFonts w:ascii="Consolas" w:eastAsia="Times New Roman" w:hAnsi="Consolas" w:cs="Times New Roman"/>
-          <w:color w:val="6A9955"/>
-          <w:sz w:val="21"/>
-          <w:szCs w:val="21"/>
-          <w:lang w:eastAsia="en-NL"/>
-        </w:rPr>
-        <w:t xml:space="preserve"> </w:t>
-      </w:r>
-      <w:proofErr w:type="spellStart"/>
-      <w:r>
-        <w:rPr>
-          <w:rFonts w:ascii="Consolas" w:eastAsia="Times New Roman" w:hAnsi="Consolas" w:cs="Times New Roman"/>
-          <w:color w:val="6A9955"/>
-          <w:sz w:val="21"/>
-          <w:szCs w:val="21"/>
-          <w:lang w:eastAsia="en-NL"/>
-        </w:rPr>
-        <w:t>jou</w:t>
-      </w:r>
-      <w:proofErr w:type="spellEnd"/>
-      <w:r>
-        <w:rPr>
-          <w:rFonts w:ascii="Consolas" w:eastAsia="Times New Roman" w:hAnsi="Consolas" w:cs="Times New Roman"/>
-          <w:color w:val="6A9955"/>
-          <w:sz w:val="21"/>
-          <w:szCs w:val="21"/>
-          <w:lang w:eastAsia="en-NL"/>
-        </w:rPr>
-        <w:t xml:space="preserve"> </w:t>
-      </w:r>
-      <w:proofErr w:type="spellStart"/>
-      <w:r>
-        <w:rPr>
-          <w:rFonts w:ascii="Consolas" w:eastAsia="Times New Roman" w:hAnsi="Consolas" w:cs="Times New Roman"/>
-          <w:color w:val="6A9955"/>
-          <w:sz w:val="21"/>
-          <w:szCs w:val="21"/>
-          <w:lang w:eastAsia="en-NL"/>
-        </w:rPr>
-        <w:t>getal</w:t>
-      </w:r>
-      <w:proofErr w:type="spellEnd"/>
-      <w:r>
-        <w:rPr>
-          <w:rFonts w:ascii="Consolas" w:eastAsia="Times New Roman" w:hAnsi="Consolas" w:cs="Times New Roman"/>
-          <w:color w:val="6A9955"/>
-          <w:sz w:val="21"/>
-          <w:szCs w:val="21"/>
-          <w:lang w:eastAsia="en-NL"/>
-        </w:rPr>
-        <w:t xml:space="preserve"> met het </w:t>
-      </w:r>
-      <w:proofErr w:type="spellStart"/>
-      <w:r>
-        <w:rPr>
-          <w:rFonts w:ascii="Consolas" w:eastAsia="Times New Roman" w:hAnsi="Consolas" w:cs="Times New Roman"/>
-          <w:color w:val="6A9955"/>
-          <w:sz w:val="21"/>
-          <w:szCs w:val="21"/>
-          <w:lang w:eastAsia="en-NL"/>
-        </w:rPr>
-        <w:t>getal</w:t>
-      </w:r>
-      <w:proofErr w:type="spellEnd"/>
-      <w:r>
-        <w:rPr>
-          <w:rFonts w:ascii="Consolas" w:eastAsia="Times New Roman" w:hAnsi="Consolas" w:cs="Times New Roman"/>
-          <w:color w:val="6A9955"/>
-          <w:sz w:val="21"/>
-          <w:szCs w:val="21"/>
-          <w:lang w:eastAsia="en-NL"/>
-        </w:rPr>
-        <w:t xml:space="preserve"> </w:t>
-      </w:r>
-      <w:proofErr w:type="spellStart"/>
-      <w:r>
-        <w:rPr>
-          <w:rFonts w:ascii="Consolas" w:eastAsia="Times New Roman" w:hAnsi="Consolas" w:cs="Times New Roman"/>
-          <w:color w:val="6A9955"/>
-          <w:sz w:val="21"/>
-          <w:szCs w:val="21"/>
-          <w:lang w:eastAsia="en-NL"/>
-        </w:rPr>
-        <w:t>dat</w:t>
-      </w:r>
-      <w:proofErr w:type="spellEnd"/>
-      <w:r>
-        <w:rPr>
-          <w:rFonts w:ascii="Consolas" w:eastAsia="Times New Roman" w:hAnsi="Consolas" w:cs="Times New Roman"/>
-          <w:color w:val="6A9955"/>
-          <w:sz w:val="21"/>
-          <w:szCs w:val="21"/>
-          <w:lang w:eastAsia="en-NL"/>
-        </w:rPr>
-        <w:t xml:space="preserve"> je van de linker </w:t>
-      </w:r>
-      <w:proofErr w:type="spellStart"/>
-      <w:r>
-        <w:rPr>
-          <w:rFonts w:ascii="Consolas" w:eastAsia="Times New Roman" w:hAnsi="Consolas" w:cs="Times New Roman"/>
-          <w:color w:val="6A9955"/>
-          <w:sz w:val="21"/>
-          <w:szCs w:val="21"/>
-          <w:lang w:eastAsia="en-NL"/>
-        </w:rPr>
-        <w:t>buurman</w:t>
-      </w:r>
-      <w:proofErr w:type="spellEnd"/>
-      <w:r>
-        <w:rPr>
-          <w:rFonts w:ascii="Consolas" w:eastAsia="Times New Roman" w:hAnsi="Consolas" w:cs="Times New Roman"/>
-          <w:color w:val="6A9955"/>
-          <w:sz w:val="21"/>
-          <w:szCs w:val="21"/>
-          <w:lang w:eastAsia="en-NL"/>
-        </w:rPr>
-        <w:t xml:space="preserve"> </w:t>
-      </w:r>
-      <w:proofErr w:type="spellStart"/>
-      <w:r>
-        <w:rPr>
-          <w:rFonts w:ascii="Consolas" w:eastAsia="Times New Roman" w:hAnsi="Consolas" w:cs="Times New Roman"/>
-          <w:color w:val="6A9955"/>
-          <w:sz w:val="21"/>
-          <w:szCs w:val="21"/>
-          <w:lang w:eastAsia="en-NL"/>
-        </w:rPr>
-        <w:t>hebt</w:t>
-      </w:r>
-      <w:proofErr w:type="spellEnd"/>
-      <w:r>
-        <w:rPr>
-          <w:rFonts w:ascii="Consolas" w:eastAsia="Times New Roman" w:hAnsi="Consolas" w:cs="Times New Roman"/>
-          <w:color w:val="6A9955"/>
-          <w:sz w:val="21"/>
-          <w:szCs w:val="21"/>
-          <w:lang w:eastAsia="en-NL"/>
-        </w:rPr>
-        <w:t xml:space="preserve"> </w:t>
-      </w:r>
-      <w:proofErr w:type="spellStart"/>
-      <w:proofErr w:type="gramStart"/>
-      <w:r>
-        <w:rPr>
-          <w:rFonts w:ascii="Consolas" w:eastAsia="Times New Roman" w:hAnsi="Consolas" w:cs="Times New Roman"/>
-          <w:color w:val="6A9955"/>
-          <w:sz w:val="21"/>
-          <w:szCs w:val="21"/>
-          <w:lang w:eastAsia="en-NL"/>
-        </w:rPr>
-        <w:t>gekregen</w:t>
-      </w:r>
-      <w:proofErr w:type="spellEnd"/>
-      <w:proofErr w:type="gramEnd"/>
+        <w:t># vergelijk jou getal met het getal dat je van de linker buurman hebt gekregen</w:t>
+      </w:r>
     </w:p>
     <w:p>
       <w:pPr>
@@ -3297,7 +2137,6 @@
         </w:rPr>
         <w:t xml:space="preserve"> </w:t>
       </w:r>
-      <w:proofErr w:type="spellStart"/>
       <w:r>
         <w:rPr>
           <w:rFonts w:ascii="Consolas" w:eastAsia="Times New Roman" w:hAnsi="Consolas" w:cs="Times New Roman"/>
@@ -3308,7 +2147,6 @@
         </w:rPr>
         <w:t>papiertje</w:t>
       </w:r>
-      <w:proofErr w:type="spellEnd"/>
       <w:r>
         <w:rPr>
           <w:rFonts w:ascii="Consolas" w:eastAsia="Times New Roman" w:hAnsi="Consolas" w:cs="Times New Roman"/>
@@ -3327,176 +2165,8 @@
           <w:szCs w:val="21"/>
           <w:lang w:eastAsia="en-NL"/>
         </w:rPr>
-        <w:t xml:space="preserve"># je eigen </w:t>
-      </w:r>
-      <w:proofErr w:type="spellStart"/>
-      <w:r>
-        <w:rPr>
-          <w:rFonts w:ascii="Consolas" w:eastAsia="Times New Roman" w:hAnsi="Consolas" w:cs="Times New Roman"/>
-          <w:color w:val="6A9955"/>
-          <w:sz w:val="21"/>
-          <w:szCs w:val="21"/>
-          <w:lang w:eastAsia="en-NL"/>
-        </w:rPr>
-        <w:t>getal</w:t>
-      </w:r>
-      <w:proofErr w:type="spellEnd"/>
-      <w:r>
-        <w:rPr>
-          <w:rFonts w:ascii="Consolas" w:eastAsia="Times New Roman" w:hAnsi="Consolas" w:cs="Times New Roman"/>
-          <w:color w:val="6A9955"/>
-          <w:sz w:val="21"/>
-          <w:szCs w:val="21"/>
-          <w:lang w:eastAsia="en-NL"/>
-        </w:rPr>
-        <w:t xml:space="preserve"> is </w:t>
-      </w:r>
-      <w:proofErr w:type="spellStart"/>
-      <w:r>
-        <w:rPr>
-          <w:rFonts w:ascii="Consolas" w:eastAsia="Times New Roman" w:hAnsi="Consolas" w:cs="Times New Roman"/>
-          <w:color w:val="6A9955"/>
-          <w:sz w:val="21"/>
-          <w:szCs w:val="21"/>
-          <w:lang w:eastAsia="en-NL"/>
-        </w:rPr>
-        <w:t>groter</w:t>
-      </w:r>
-      <w:proofErr w:type="spellEnd"/>
-      <w:r>
-        <w:rPr>
-          <w:rFonts w:ascii="Consolas" w:eastAsia="Times New Roman" w:hAnsi="Consolas" w:cs="Times New Roman"/>
-          <w:color w:val="6A9955"/>
-          <w:sz w:val="21"/>
-          <w:szCs w:val="21"/>
-          <w:lang w:eastAsia="en-NL"/>
-        </w:rPr>
-        <w:t xml:space="preserve">, </w:t>
-      </w:r>
-      <w:proofErr w:type="spellStart"/>
-      <w:r>
-        <w:rPr>
-          <w:rFonts w:ascii="Consolas" w:eastAsia="Times New Roman" w:hAnsi="Consolas" w:cs="Times New Roman"/>
-          <w:color w:val="6A9955"/>
-          <w:sz w:val="21"/>
-          <w:szCs w:val="21"/>
-          <w:lang w:eastAsia="en-NL"/>
-        </w:rPr>
-        <w:t>dus</w:t>
-      </w:r>
-      <w:proofErr w:type="spellEnd"/>
-      <w:r>
-        <w:rPr>
-          <w:rFonts w:ascii="Consolas" w:eastAsia="Times New Roman" w:hAnsi="Consolas" w:cs="Times New Roman"/>
-          <w:color w:val="6A9955"/>
-          <w:sz w:val="21"/>
-          <w:szCs w:val="21"/>
-          <w:lang w:eastAsia="en-NL"/>
-        </w:rPr>
-        <w:t xml:space="preserve"> </w:t>
-      </w:r>
-      <w:proofErr w:type="spellStart"/>
-      <w:r>
-        <w:rPr>
-          <w:rFonts w:ascii="Consolas" w:eastAsia="Times New Roman" w:hAnsi="Consolas" w:cs="Times New Roman"/>
-          <w:color w:val="6A9955"/>
-          <w:sz w:val="21"/>
-          <w:szCs w:val="21"/>
-          <w:lang w:eastAsia="en-NL"/>
-        </w:rPr>
-        <w:t>dat</w:t>
-      </w:r>
-      <w:proofErr w:type="spellEnd"/>
-      <w:r>
-        <w:rPr>
-          <w:rFonts w:ascii="Consolas" w:eastAsia="Times New Roman" w:hAnsi="Consolas" w:cs="Times New Roman"/>
-          <w:color w:val="6A9955"/>
-          <w:sz w:val="21"/>
-          <w:szCs w:val="21"/>
-          <w:lang w:eastAsia="en-NL"/>
-        </w:rPr>
-        <w:t xml:space="preserve"> </w:t>
-      </w:r>
-      <w:proofErr w:type="spellStart"/>
-      <w:r>
-        <w:rPr>
-          <w:rFonts w:ascii="Consolas" w:eastAsia="Times New Roman" w:hAnsi="Consolas" w:cs="Times New Roman"/>
-          <w:color w:val="6A9955"/>
-          <w:sz w:val="21"/>
-          <w:szCs w:val="21"/>
-          <w:lang w:eastAsia="en-NL"/>
-        </w:rPr>
-        <w:t>geef</w:t>
-      </w:r>
-      <w:proofErr w:type="spellEnd"/>
-      <w:r>
-        <w:rPr>
-          <w:rFonts w:ascii="Consolas" w:eastAsia="Times New Roman" w:hAnsi="Consolas" w:cs="Times New Roman"/>
-          <w:color w:val="6A9955"/>
-          <w:sz w:val="21"/>
-          <w:szCs w:val="21"/>
-          <w:lang w:eastAsia="en-NL"/>
-        </w:rPr>
-        <w:t xml:space="preserve"> je door </w:t>
-      </w:r>
-      <w:proofErr w:type="spellStart"/>
-      <w:r>
-        <w:rPr>
-          <w:rFonts w:ascii="Consolas" w:eastAsia="Times New Roman" w:hAnsi="Consolas" w:cs="Times New Roman"/>
-          <w:color w:val="6A9955"/>
-          <w:sz w:val="21"/>
-          <w:szCs w:val="21"/>
-          <w:lang w:eastAsia="en-NL"/>
-        </w:rPr>
-        <w:t>aan</w:t>
-      </w:r>
-      <w:proofErr w:type="spellEnd"/>
-      <w:r>
-        <w:rPr>
-          <w:rFonts w:ascii="Consolas" w:eastAsia="Times New Roman" w:hAnsi="Consolas" w:cs="Times New Roman"/>
-          <w:color w:val="6A9955"/>
-          <w:sz w:val="21"/>
-          <w:szCs w:val="21"/>
-          <w:lang w:eastAsia="en-NL"/>
-        </w:rPr>
-        <w:t xml:space="preserve"> de </w:t>
-      </w:r>
-      <w:proofErr w:type="spellStart"/>
-      <w:r>
-        <w:rPr>
-          <w:rFonts w:ascii="Consolas" w:eastAsia="Times New Roman" w:hAnsi="Consolas" w:cs="Times New Roman"/>
-          <w:color w:val="6A9955"/>
-          <w:sz w:val="21"/>
-          <w:szCs w:val="21"/>
-          <w:lang w:eastAsia="en-NL"/>
-        </w:rPr>
-        <w:t>rechter</w:t>
-      </w:r>
-      <w:proofErr w:type="spellEnd"/>
-      <w:r>
-        <w:rPr>
-          <w:rFonts w:ascii="Consolas" w:eastAsia="Times New Roman" w:hAnsi="Consolas" w:cs="Times New Roman"/>
-          <w:color w:val="6A9955"/>
-          <w:sz w:val="21"/>
-          <w:szCs w:val="21"/>
-          <w:lang w:eastAsia="en-NL"/>
-        </w:rPr>
-        <w:t xml:space="preserve"> </w:t>
-      </w:r>
-      <w:proofErr w:type="spellStart"/>
-      <w:proofErr w:type="gramStart"/>
-      <w:r>
-        <w:rPr>
-          <w:rFonts w:ascii="Consolas" w:eastAsia="Times New Roman" w:hAnsi="Consolas" w:cs="Times New Roman"/>
-          <w:color w:val="6A9955"/>
-          <w:sz w:val="21"/>
-          <w:szCs w:val="21"/>
-          <w:lang w:eastAsia="en-NL"/>
-        </w:rPr>
-        <w:t>buurman</w:t>
-      </w:r>
-      <w:proofErr w:type="spellEnd"/>
-      <w:proofErr w:type="gramEnd"/>
+        <w:t># je eigen getal is groter, dus dat geef je door aan de rechter buurman</w:t>
+      </w:r>
     </w:p>
     <w:p>
       <w:pPr>
@@ -3583,7 +2253,6 @@
         </w:rPr>
         <w:t xml:space="preserve"> </w:t>
       </w:r>
-      <w:proofErr w:type="spellStart"/>
       <w:r>
         <w:rPr>
           <w:rFonts w:ascii="Consolas" w:eastAsia="Times New Roman" w:hAnsi="Consolas" w:cs="Times New Roman"/>
@@ -3594,7 +2263,6 @@
         </w:rPr>
         <w:t>buurman</w:t>
       </w:r>
-      <w:proofErr w:type="spellEnd"/>
       <w:r>
         <w:rPr>
           <w:rFonts w:ascii="Consolas" w:eastAsia="Times New Roman" w:hAnsi="Consolas" w:cs="Times New Roman"/>
@@ -3613,292 +2281,128 @@
           <w:szCs w:val="21"/>
           <w:lang w:eastAsia="en-NL"/>
         </w:rPr>
-        <w:t xml:space="preserve"># je linker </w:t>
-      </w:r>
-      <w:proofErr w:type="spellStart"/>
+        <w:t># je linker buurman was groter if gelijk aan jou eigen getal</w:t>
+      </w:r>
       <w:r>
         <w:rPr>
           <w:rFonts w:ascii="Consolas" w:eastAsia="Times New Roman" w:hAnsi="Consolas" w:cs="Times New Roman"/>
           <w:color w:val="6A9955"/>
           <w:sz w:val="21"/>
           <w:szCs w:val="21"/>
-          <w:lang w:eastAsia="en-NL"/>
-        </w:rPr>
-        <w:t>buurman</w:t>
-      </w:r>
-      <w:proofErr w:type="spellEnd"/>
+          <w:lang w:val="nl-NL" w:eastAsia="en-NL"/>
+        </w:rPr>
+        <w:t xml:space="preserve"> </w:t>
+      </w:r>
       <w:r>
         <w:rPr>
           <w:rFonts w:ascii="Consolas" w:eastAsia="Times New Roman" w:hAnsi="Consolas" w:cs="Times New Roman"/>
           <w:color w:val="6A9955"/>
           <w:sz w:val="21"/>
           <w:szCs w:val="21"/>
-          <w:lang w:eastAsia="en-NL"/>
-        </w:rPr>
-        <w:t xml:space="preserve"> was </w:t>
-      </w:r>
-      <w:proofErr w:type="spellStart"/>
+          <w:lang w:val="nl-NL" w:eastAsia="en-NL"/>
+        </w:rPr>
+        <w:t xml:space="preserve">dus dat geef je door aan de </w:t>
+      </w:r>
       <w:r>
         <w:rPr>
           <w:rFonts w:ascii="Consolas" w:eastAsia="Times New Roman" w:hAnsi="Consolas" w:cs="Times New Roman"/>
           <w:color w:val="6A9955"/>
           <w:sz w:val="21"/>
           <w:szCs w:val="21"/>
-          <w:lang w:eastAsia="en-NL"/>
-        </w:rPr>
-        <w:t>groter</w:t>
-      </w:r>
-      <w:proofErr w:type="spellEnd"/>
-      <w:r>
-        <w:rPr>
-          <w:rFonts w:ascii="Consolas" w:eastAsia="Times New Roman" w:hAnsi="Consolas" w:cs="Times New Roman"/>
-          <w:color w:val="6A9955"/>
-          <w:sz w:val="21"/>
-          <w:szCs w:val="21"/>
-          <w:lang w:eastAsia="en-NL"/>
-        </w:rPr>
-        <w:t xml:space="preserve"> if </w:t>
-      </w:r>
-      <w:proofErr w:type="spellStart"/>
-      <w:r>
-        <w:rPr>
-          <w:rFonts w:ascii="Consolas" w:eastAsia="Times New Roman" w:hAnsi="Consolas" w:cs="Times New Roman"/>
-          <w:color w:val="6A9955"/>
-          <w:sz w:val="21"/>
-          <w:szCs w:val="21"/>
-          <w:lang w:eastAsia="en-NL"/>
-        </w:rPr>
-        <w:t>gelijk</w:t>
-      </w:r>
-      <w:proofErr w:type="spellEnd"/>
-      <w:r>
-        <w:rPr>
-          <w:rFonts w:ascii="Consolas" w:eastAsia="Times New Roman" w:hAnsi="Consolas" w:cs="Times New Roman"/>
-          <w:color w:val="6A9955"/>
-          <w:sz w:val="21"/>
-          <w:szCs w:val="21"/>
-          <w:lang w:eastAsia="en-NL"/>
-        </w:rPr>
+          <w:lang w:val="nl-NL" w:eastAsia="en-NL"/>
+        </w:rPr>
+        <w:t>rechter buurman</w:t>
+      </w:r>
+    </w:p>
+    <w:p>
+      <w:pPr>
+        <w:pStyle w:val="NoSpacing"/>
+        <w:rPr>
+          <w:b/>
+          <w:bCs/>
+          <w:lang w:val="en-NL"/>
+        </w:rPr>
+      </w:pPr>
+    </w:p>
+    <w:p>
+      <w:pPr>
+        <w:pStyle w:val="NoSpacing"/>
+        <w:rPr>
+          <w:b/>
+          <w:bCs/>
+          <w:lang w:val="en-NL"/>
+        </w:rPr>
+      </w:pPr>
+    </w:p>
+    <w:p>
+      <w:pPr>
+        <w:pStyle w:val="NoSpacing"/>
+        <w:rPr>
+          <w:b/>
+          <w:bCs/>
+        </w:rPr>
+      </w:pPr>
+      <w:r>
+        <w:rPr>
+          <w:b/>
+          <w:bCs/>
+        </w:rPr>
+        <w:br/>
+      </w:r>
+    </w:p>
+    <w:p>
+      <w:pPr>
+        <w:rPr>
+          <w:rFonts w:ascii="Arial" w:hAnsi="Arial"/>
+          <w:b/>
+          <w:bCs/>
+          <w:lang w:val="nl-NL"/>
+        </w:rPr>
+      </w:pPr>
+      <w:r>
+        <w:rPr>
+          <w:b/>
+          <w:bCs/>
+          <w:lang w:val="nl-NL"/>
+        </w:rPr>
+        <w:br w:type="page"/>
+      </w:r>
+    </w:p>
+    <w:p>
+      <w:pPr>
+        <w:pStyle w:val="NoSpacing"/>
+        <w:rPr>
+          <w:b/>
+          <w:bCs/>
+        </w:rPr>
+      </w:pPr>
+      <w:r>
+        <w:rPr>
+          <w:b/>
+          <w:bCs/>
+        </w:rPr>
+        <w:lastRenderedPageBreak/>
+        <w:t>Opdracht 3</w:t>
+      </w:r>
+    </w:p>
+    <w:p>
+      <w:pPr>
+        <w:pStyle w:val="NoSpacing"/>
+      </w:pPr>
+      <w:r>
+        <w:t xml:space="preserve">Elke dief pakt 1 papiertje. Als een dief het laatste papiertje pakt, dan fluistert hij </w:t>
+      </w:r>
+      <w:r>
+        <w:t>1</w:t>
+      </w:r>
+      <w:r>
+        <w:t xml:space="preserve"> naar zijn buurman.</w:t>
+      </w:r>
+      <w:r>
         <w:t xml:space="preserve"> </w:t>
       </w:r>
-      <w:proofErr w:type="spellStart"/>
-      <w:r>
-        <w:rPr>
-          <w:rFonts w:ascii="Consolas" w:eastAsia="Times New Roman" w:hAnsi="Consolas" w:cs="Times New Roman"/>
-          <w:color w:val="6A9955"/>
-          <w:sz w:val="21"/>
-          <w:szCs w:val="21"/>
-          <w:lang w:eastAsia="en-NL"/>
-        </w:rPr>
-        <w:t>aan</w:t>
-      </w:r>
-      <w:proofErr w:type="spellEnd"/>
-      <w:r>
-        <w:rPr>
-          <w:rFonts w:ascii="Consolas" w:eastAsia="Times New Roman" w:hAnsi="Consolas" w:cs="Times New Roman"/>
-          <w:color w:val="6A9955"/>
-          <w:sz w:val="21"/>
-          <w:szCs w:val="21"/>
-          <w:lang w:eastAsia="en-NL"/>
-        </w:rPr>
-        <w:t xml:space="preserve"> </w:t>
-      </w:r>
-      <w:proofErr w:type="spellStart"/>
-      <w:r>
-        <w:rPr>
-          <w:rFonts w:ascii="Consolas" w:eastAsia="Times New Roman" w:hAnsi="Consolas" w:cs="Times New Roman"/>
-          <w:color w:val="6A9955"/>
-          <w:sz w:val="21"/>
-          <w:szCs w:val="21"/>
-          <w:lang w:eastAsia="en-NL"/>
-        </w:rPr>
-        <w:t>jou</w:t>
-      </w:r>
-      <w:proofErr w:type="spellEnd"/>
-      <w:r>
-        <w:rPr>
-          <w:rFonts w:ascii="Consolas" w:eastAsia="Times New Roman" w:hAnsi="Consolas" w:cs="Times New Roman"/>
-          <w:color w:val="6A9955"/>
-          <w:sz w:val="21"/>
-          <w:szCs w:val="21"/>
-          <w:lang w:eastAsia="en-NL"/>
-        </w:rPr>
-        <w:t xml:space="preserve"> eigen </w:t>
-      </w:r>
-      <w:proofErr w:type="spellStart"/>
-      <w:r>
-        <w:rPr>
-          <w:rFonts w:ascii="Consolas" w:eastAsia="Times New Roman" w:hAnsi="Consolas" w:cs="Times New Roman"/>
-          <w:color w:val="6A9955"/>
-          <w:sz w:val="21"/>
-          <w:szCs w:val="21"/>
-          <w:lang w:eastAsia="en-NL"/>
-        </w:rPr>
-        <w:t>getal</w:t>
-      </w:r>
-      <w:proofErr w:type="spellEnd"/>
-      <w:r>
-        <w:rPr>
-          <w:rFonts w:ascii="Consolas" w:eastAsia="Times New Roman" w:hAnsi="Consolas" w:cs="Times New Roman"/>
-          <w:color w:val="6A9955"/>
-          <w:sz w:val="21"/>
-          <w:szCs w:val="21"/>
-          <w:lang w:val="nl-NL" w:eastAsia="en-NL"/>
-        </w:rPr>
-        <w:t xml:space="preserve"> </w:t>
-      </w:r>
-      <w:r>
-        <w:rPr>
-          <w:rFonts w:ascii="Consolas" w:eastAsia="Times New Roman" w:hAnsi="Consolas" w:cs="Times New Roman"/>
-          <w:color w:val="6A9955"/>
-          <w:sz w:val="21"/>
-          <w:szCs w:val="21"/>
-          <w:lang w:val="nl-NL" w:eastAsia="en-NL"/>
-        </w:rPr>
-        <w:t xml:space="preserve">dus dat geef je door aan de </w:t>
-      </w:r>
-      <w:r>
-        <w:rPr>
-          <w:rFonts w:ascii="Consolas" w:eastAsia="Times New Roman" w:hAnsi="Consolas" w:cs="Times New Roman"/>
-          <w:color w:val="6A9955"/>
-          <w:sz w:val="21"/>
-          <w:szCs w:val="21"/>
-          <w:lang w:val="nl-NL" w:eastAsia="en-NL"/>
-        </w:rPr>
-        <w:t xml:space="preserve">rechter </w:t>
-      </w:r>
-      <w:proofErr w:type="gramStart"/>
-      <w:r>
-        <w:rPr>
-          <w:rFonts w:ascii="Consolas" w:eastAsia="Times New Roman" w:hAnsi="Consolas" w:cs="Times New Roman"/>
-          <w:color w:val="6A9955"/>
-          <w:sz w:val="21"/>
-          <w:szCs w:val="21"/>
-          <w:lang w:val="nl-NL" w:eastAsia="en-NL"/>
-        </w:rPr>
-        <w:t>buurman</w:t>
-      </w:r>
-      <w:proofErr w:type="gramEnd"/>
-    </w:p>
-    <w:p>
-      <w:pPr>
-        <w:pStyle w:val="NoSpacing"/>
-        <w:rPr>
-          <w:b/>
-          <w:bCs/>
-          <w:lang w:val="en-NL"/>
-        </w:rPr>
-      </w:pPr>
-    </w:p>
-    <w:p>
-      <w:pPr>
-        <w:pStyle w:val="NoSpacing"/>
-        <w:rPr>
-          <w:b/>
-          <w:bCs/>
-          <w:lang w:val="en-NL"/>
-        </w:rPr>
-      </w:pPr>
-    </w:p>
-    <w:p>
-      <w:pPr>
-        <w:pStyle w:val="NoSpacing"/>
-        <w:rPr>
-          <w:b/>
-          <w:bCs/>
-          <w:lang w:val="en-US"/>
-        </w:rPr>
-      </w:pPr>
-      <w:r>
-        <w:rPr>
-          <w:b/>
-          <w:bCs/>
-          <w:lang w:val="en-US"/>
-        </w:rPr>
-        <w:br/>
-      </w:r>
-    </w:p>
-    <w:p>
-      <w:pPr>
-        <w:rPr>
-          <w:rFonts w:ascii="Arial" w:hAnsi="Arial"/>
-          <w:b/>
-          <w:bCs/>
-          <w:lang w:val="en-US"/>
-        </w:rPr>
-      </w:pPr>
-      <w:r>
-        <w:rPr>
-          <w:b/>
-          <w:bCs/>
-          <w:lang w:val="en-US"/>
-        </w:rPr>
-        <w:br w:type="page"/>
-      </w:r>
-    </w:p>
-    <w:p>
-      <w:pPr>
-        <w:pStyle w:val="NoSpacing"/>
-        <w:rPr>
-          <w:b/>
-          <w:bCs/>
-          <w:lang w:val="en-US"/>
-        </w:rPr>
-      </w:pPr>
-      <w:proofErr w:type="spellStart"/>
-      <w:r>
-        <w:rPr>
-          <w:b/>
-          <w:bCs/>
-          <w:lang w:val="en-US"/>
-        </w:rPr>
-        <w:lastRenderedPageBreak/>
-        <w:t>Opdracht</w:t>
-      </w:r>
-      <w:proofErr w:type="spellEnd"/>
-      <w:r>
-        <w:rPr>
-          <w:b/>
-          <w:bCs/>
-          <w:lang w:val="en-US"/>
-        </w:rPr>
-        <w:t xml:space="preserve"> 3</w:t>
-      </w:r>
-    </w:p>
-    <w:p>
-      <w:pPr>
-        <w:pStyle w:val="NoSpacing"/>
-      </w:pPr>
-      <w:r>
-        <w:t xml:space="preserve">Elke dief pakt 1 papiertje. Als een dief het laatste papiertje pakt, dan fluistert hij </w:t>
-      </w:r>
-      <w:r>
-        <w:t>1</w:t>
-      </w:r>
-      <w:r>
-        <w:t xml:space="preserve"> naar zijn buurman.</w:t>
-      </w:r>
-      <w:r>
-        <w:t xml:space="preserve"> </w:t>
-      </w:r>
-      <w:r>
-        <w:t xml:space="preserve">Deze telt er 1 bij op en fluistert 2 naar zijn buurman. Deze telt er ook 1 bij op en fluistert 3 naar zijn buurman, </w:t>
-      </w:r>
-      <w:proofErr w:type="spellStart"/>
-      <w:r>
-        <w:t>etc</w:t>
-      </w:r>
-      <w:proofErr w:type="spellEnd"/>
-      <w:r>
-        <w:t xml:space="preserve">, </w:t>
-      </w:r>
-      <w:proofErr w:type="spellStart"/>
-      <w:r>
-        <w:t>etc</w:t>
-      </w:r>
-      <w:proofErr w:type="spellEnd"/>
-      <w:r>
-        <w:t xml:space="preserve"> etc. </w:t>
+      <w:r>
+        <w:t xml:space="preserve">Deze telt er 1 bij op en fluistert 2 naar zijn buurman. Deze telt er ook 1 bij op en fluistert 3 naar zijn buurman, etc, etc etc. </w:t>
       </w:r>
     </w:p>
     <w:p>
@@ -3958,7 +2462,6 @@
         </w:rPr>
         <w:t>(</w:t>
       </w:r>
-      <w:proofErr w:type="spellStart"/>
       <w:r>
         <w:rPr>
           <w:rFonts w:ascii="Consolas" w:eastAsia="Times New Roman" w:hAnsi="Consolas" w:cs="Times New Roman"/>
@@ -3969,7 +2472,6 @@
         </w:rPr>
         <w:t>beker</w:t>
       </w:r>
-      <w:proofErr w:type="spellEnd"/>
       <w:r>
         <w:rPr>
           <w:rFonts w:ascii="Consolas" w:eastAsia="Times New Roman" w:hAnsi="Consolas" w:cs="Times New Roman"/>
@@ -4046,7 +2548,6 @@
         </w:rPr>
         <w:t xml:space="preserve"> </w:t>
       </w:r>
-      <w:proofErr w:type="spellStart"/>
       <w:r>
         <w:rPr>
           <w:rFonts w:ascii="Consolas" w:eastAsia="Times New Roman" w:hAnsi="Consolas" w:cs="Times New Roman"/>
@@ -4057,7 +2558,6 @@
         </w:rPr>
         <w:t>len</w:t>
       </w:r>
-      <w:proofErr w:type="spellEnd"/>
       <w:r>
         <w:rPr>
           <w:rFonts w:ascii="Consolas" w:eastAsia="Times New Roman" w:hAnsi="Consolas" w:cs="Times New Roman"/>
@@ -4068,7 +2568,6 @@
         </w:rPr>
         <w:t>(</w:t>
       </w:r>
-      <w:proofErr w:type="spellStart"/>
       <w:r>
         <w:rPr>
           <w:rFonts w:ascii="Consolas" w:eastAsia="Times New Roman" w:hAnsi="Consolas" w:cs="Times New Roman"/>
@@ -4079,7 +2578,6 @@
         </w:rPr>
         <w:t>beker</w:t>
       </w:r>
-      <w:proofErr w:type="spellEnd"/>
       <w:r>
         <w:rPr>
           <w:rFonts w:ascii="Consolas" w:eastAsia="Times New Roman" w:hAnsi="Consolas" w:cs="Times New Roman"/>
@@ -4118,20 +2616,18 @@
           <w:szCs w:val="21"/>
           <w:lang w:eastAsia="en-NL"/>
         </w:rPr>
-        <w:t xml:space="preserve"># check of er </w:t>
-      </w:r>
-      <w:proofErr w:type="spellStart"/>
+        <w:t xml:space="preserve"># check of er nog maar </w:t>
+      </w:r>
       <w:r>
         <w:rPr>
           <w:rFonts w:ascii="Consolas" w:eastAsia="Times New Roman" w:hAnsi="Consolas" w:cs="Times New Roman"/>
           <w:color w:val="6A9955"/>
           <w:sz w:val="21"/>
           <w:szCs w:val="21"/>
-          <w:lang w:eastAsia="en-NL"/>
-        </w:rPr>
-        <w:t>nog</w:t>
-      </w:r>
-      <w:proofErr w:type="spellEnd"/>
+          <w:lang w:val="nl-NL" w:eastAsia="en-NL"/>
+        </w:rPr>
+        <w:t>éé</w:t>
+      </w:r>
       <w:r>
         <w:rPr>
           <w:rFonts w:ascii="Consolas" w:eastAsia="Times New Roman" w:hAnsi="Consolas" w:cs="Times New Roman"/>
@@ -4140,73 +2636,7 @@
           <w:szCs w:val="21"/>
           <w:lang w:eastAsia="en-NL"/>
         </w:rPr>
-        <w:t xml:space="preserve"> maar </w:t>
-      </w:r>
-      <w:proofErr w:type="spellStart"/>
-      <w:r>
-        <w:rPr>
-          <w:rFonts w:ascii="Consolas" w:eastAsia="Times New Roman" w:hAnsi="Consolas" w:cs="Times New Roman"/>
-          <w:color w:val="6A9955"/>
-          <w:sz w:val="21"/>
-          <w:szCs w:val="21"/>
-          <w:lang w:val="nl-NL" w:eastAsia="en-NL"/>
-        </w:rPr>
-        <w:t>éé</w:t>
-      </w:r>
-      <w:proofErr w:type="spellEnd"/>
-      <w:r>
-        <w:rPr>
-          <w:rFonts w:ascii="Consolas" w:eastAsia="Times New Roman" w:hAnsi="Consolas" w:cs="Times New Roman"/>
-          <w:color w:val="6A9955"/>
-          <w:sz w:val="21"/>
-          <w:szCs w:val="21"/>
-          <w:lang w:eastAsia="en-NL"/>
-        </w:rPr>
-        <w:t xml:space="preserve">n </w:t>
-      </w:r>
-      <w:proofErr w:type="spellStart"/>
-      <w:r>
-        <w:rPr>
-          <w:rFonts w:ascii="Consolas" w:eastAsia="Times New Roman" w:hAnsi="Consolas" w:cs="Times New Roman"/>
-          <w:color w:val="6A9955"/>
-          <w:sz w:val="21"/>
-          <w:szCs w:val="21"/>
-          <w:lang w:eastAsia="en-NL"/>
-        </w:rPr>
-        <w:t>paprties</w:t>
-      </w:r>
-      <w:proofErr w:type="spellEnd"/>
-      <w:r>
-        <w:rPr>
-          <w:rFonts w:ascii="Consolas" w:eastAsia="Times New Roman" w:hAnsi="Consolas" w:cs="Times New Roman"/>
-          <w:color w:val="6A9955"/>
-          <w:sz w:val="21"/>
-          <w:szCs w:val="21"/>
-          <w:lang w:eastAsia="en-NL"/>
-        </w:rPr>
-        <w:t xml:space="preserve"> in de </w:t>
-      </w:r>
-      <w:proofErr w:type="spellStart"/>
-      <w:r>
-        <w:rPr>
-          <w:rFonts w:ascii="Consolas" w:eastAsia="Times New Roman" w:hAnsi="Consolas" w:cs="Times New Roman"/>
-          <w:color w:val="6A9955"/>
-          <w:sz w:val="21"/>
-          <w:szCs w:val="21"/>
-          <w:lang w:eastAsia="en-NL"/>
-        </w:rPr>
-        <w:t>beker</w:t>
-      </w:r>
-      <w:proofErr w:type="spellEnd"/>
-      <w:r>
-        <w:rPr>
-          <w:rFonts w:ascii="Consolas" w:eastAsia="Times New Roman" w:hAnsi="Consolas" w:cs="Times New Roman"/>
-          <w:color w:val="6A9955"/>
-          <w:sz w:val="21"/>
-          <w:szCs w:val="21"/>
-          <w:lang w:eastAsia="en-NL"/>
-        </w:rPr>
-        <w:t xml:space="preserve"> zit. </w:t>
+        <w:t xml:space="preserve">n paprties in de beker zit. </w:t>
       </w:r>
     </w:p>
     <w:p>
@@ -4279,88 +2709,8 @@
           <w:szCs w:val="21"/>
           <w:lang w:eastAsia="en-NL"/>
         </w:rPr>
-        <w:t xml:space="preserve"># </w:t>
-      </w:r>
-      <w:proofErr w:type="spellStart"/>
-      <w:r>
-        <w:rPr>
-          <w:rFonts w:ascii="Consolas" w:eastAsia="Times New Roman" w:hAnsi="Consolas" w:cs="Times New Roman"/>
-          <w:color w:val="6A9955"/>
-          <w:sz w:val="21"/>
-          <w:szCs w:val="21"/>
-          <w:lang w:eastAsia="en-NL"/>
-        </w:rPr>
-        <w:t>fluister</w:t>
-      </w:r>
-      <w:proofErr w:type="spellEnd"/>
-      <w:r>
-        <w:rPr>
-          <w:rFonts w:ascii="Consolas" w:eastAsia="Times New Roman" w:hAnsi="Consolas" w:cs="Times New Roman"/>
-          <w:color w:val="6A9955"/>
-          <w:sz w:val="21"/>
-          <w:szCs w:val="21"/>
-          <w:lang w:eastAsia="en-NL"/>
-        </w:rPr>
-        <w:t xml:space="preserve"> 1 </w:t>
-      </w:r>
-      <w:proofErr w:type="spellStart"/>
-      <w:r>
-        <w:rPr>
-          <w:rFonts w:ascii="Consolas" w:eastAsia="Times New Roman" w:hAnsi="Consolas" w:cs="Times New Roman"/>
-          <w:color w:val="6A9955"/>
-          <w:sz w:val="21"/>
-          <w:szCs w:val="21"/>
-          <w:lang w:eastAsia="en-NL"/>
-        </w:rPr>
-        <w:t>naar</w:t>
-      </w:r>
-      <w:proofErr w:type="spellEnd"/>
-      <w:r>
-        <w:rPr>
-          <w:rFonts w:ascii="Consolas" w:eastAsia="Times New Roman" w:hAnsi="Consolas" w:cs="Times New Roman"/>
-          <w:color w:val="6A9955"/>
-          <w:sz w:val="21"/>
-          <w:szCs w:val="21"/>
-          <w:lang w:eastAsia="en-NL"/>
-        </w:rPr>
-        <w:t xml:space="preserve"> je </w:t>
-      </w:r>
-      <w:proofErr w:type="spellStart"/>
-      <w:r>
-        <w:rPr>
-          <w:rFonts w:ascii="Consolas" w:eastAsia="Times New Roman" w:hAnsi="Consolas" w:cs="Times New Roman"/>
-          <w:color w:val="6A9955"/>
-          <w:sz w:val="21"/>
-          <w:szCs w:val="21"/>
-          <w:lang w:eastAsia="en-NL"/>
-        </w:rPr>
-        <w:t>rechter</w:t>
-      </w:r>
-      <w:proofErr w:type="spellEnd"/>
-      <w:r>
-        <w:rPr>
-          <w:rFonts w:ascii="Consolas" w:eastAsia="Times New Roman" w:hAnsi="Consolas" w:cs="Times New Roman"/>
-          <w:color w:val="6A9955"/>
-          <w:sz w:val="21"/>
-          <w:szCs w:val="21"/>
-          <w:lang w:eastAsia="en-NL"/>
-        </w:rPr>
-        <w:t xml:space="preserve"> </w:t>
-      </w:r>
-      <w:proofErr w:type="spellStart"/>
-      <w:proofErr w:type="gramStart"/>
-      <w:r>
-        <w:rPr>
-          <w:rFonts w:ascii="Consolas" w:eastAsia="Times New Roman" w:hAnsi="Consolas" w:cs="Times New Roman"/>
-          <w:color w:val="6A9955"/>
-          <w:sz w:val="21"/>
-          <w:szCs w:val="21"/>
-          <w:lang w:eastAsia="en-NL"/>
-        </w:rPr>
-        <w:t>buurman</w:t>
-      </w:r>
-      <w:proofErr w:type="spellEnd"/>
-      <w:proofErr w:type="gramEnd"/>
+        <w:t># fluister 1 naar je rechter buurman</w:t>
+      </w:r>
     </w:p>
     <w:p>
       <w:pPr>
@@ -4407,7 +2757,6 @@
         </w:rPr>
         <w:t xml:space="preserve">    </w:t>
       </w:r>
-      <w:proofErr w:type="spellStart"/>
       <w:r>
         <w:rPr>
           <w:rFonts w:ascii="Consolas" w:eastAsia="Times New Roman" w:hAnsi="Consolas" w:cs="Times New Roman"/>
@@ -4418,7 +2767,6 @@
         </w:rPr>
         <w:t>papiertje</w:t>
       </w:r>
-      <w:proofErr w:type="spellEnd"/>
       <w:r>
         <w:rPr>
           <w:rFonts w:ascii="Consolas" w:eastAsia="Times New Roman" w:hAnsi="Consolas" w:cs="Times New Roman"/>
@@ -4429,8 +2777,6 @@
         </w:rPr>
         <w:t xml:space="preserve"> = </w:t>
       </w:r>
-      <w:proofErr w:type="spellStart"/>
-      <w:proofErr w:type="gramStart"/>
       <w:r>
         <w:rPr>
           <w:rFonts w:ascii="Consolas" w:eastAsia="Times New Roman" w:hAnsi="Consolas" w:cs="Times New Roman"/>
@@ -4441,7 +2787,6 @@
         </w:rPr>
         <w:t>beker</w:t>
       </w:r>
-      <w:proofErr w:type="spellEnd"/>
       <w:r>
         <w:rPr>
           <w:rFonts w:ascii="Consolas" w:eastAsia="Times New Roman" w:hAnsi="Consolas" w:cs="Times New Roman"/>
@@ -4452,7 +2797,6 @@
         </w:rPr>
         <w:t>[</w:t>
       </w:r>
-      <w:proofErr w:type="gramEnd"/>
       <w:r>
         <w:rPr>
           <w:rFonts w:ascii="Consolas" w:eastAsia="Times New Roman" w:hAnsi="Consolas" w:cs="Times New Roman"/>
@@ -4481,64 +2825,8 @@
           <w:szCs w:val="21"/>
           <w:lang w:eastAsia="en-NL"/>
         </w:rPr>
-        <w:t xml:space="preserve"># </w:t>
-      </w:r>
-      <w:proofErr w:type="spellStart"/>
-      <w:r>
-        <w:rPr>
-          <w:rFonts w:ascii="Consolas" w:eastAsia="Times New Roman" w:hAnsi="Consolas" w:cs="Times New Roman"/>
-          <w:color w:val="6A9955"/>
-          <w:sz w:val="21"/>
-          <w:szCs w:val="21"/>
-          <w:lang w:eastAsia="en-NL"/>
-        </w:rPr>
-        <w:t>pak</w:t>
-      </w:r>
-      <w:proofErr w:type="spellEnd"/>
-      <w:r>
-        <w:rPr>
-          <w:rFonts w:ascii="Consolas" w:eastAsia="Times New Roman" w:hAnsi="Consolas" w:cs="Times New Roman"/>
-          <w:color w:val="6A9955"/>
-          <w:sz w:val="21"/>
-          <w:szCs w:val="21"/>
-          <w:lang w:eastAsia="en-NL"/>
-        </w:rPr>
-        <w:t xml:space="preserve"> </w:t>
-      </w:r>
-      <w:proofErr w:type="spellStart"/>
-      <w:r>
-        <w:rPr>
-          <w:rFonts w:ascii="Consolas" w:eastAsia="Times New Roman" w:hAnsi="Consolas" w:cs="Times New Roman"/>
-          <w:color w:val="6A9955"/>
-          <w:sz w:val="21"/>
-          <w:szCs w:val="21"/>
-          <w:lang w:eastAsia="en-NL"/>
-        </w:rPr>
-        <w:t>een</w:t>
-      </w:r>
-      <w:proofErr w:type="spellEnd"/>
-      <w:r>
-        <w:rPr>
-          <w:rFonts w:ascii="Consolas" w:eastAsia="Times New Roman" w:hAnsi="Consolas" w:cs="Times New Roman"/>
-          <w:color w:val="6A9955"/>
-          <w:sz w:val="21"/>
-          <w:szCs w:val="21"/>
-          <w:lang w:eastAsia="en-NL"/>
-        </w:rPr>
-        <w:t xml:space="preserve"> </w:t>
-      </w:r>
-      <w:proofErr w:type="spellStart"/>
-      <w:r>
-        <w:rPr>
-          <w:rFonts w:ascii="Consolas" w:eastAsia="Times New Roman" w:hAnsi="Consolas" w:cs="Times New Roman"/>
-          <w:color w:val="6A9955"/>
-          <w:sz w:val="21"/>
-          <w:szCs w:val="21"/>
-          <w:lang w:eastAsia="en-NL"/>
-        </w:rPr>
-        <w:t>papiertje</w:t>
-      </w:r>
-      <w:proofErr w:type="spellEnd"/>
+        <w:t># pak een papiertje</w:t>
+      </w:r>
     </w:p>
     <w:p>
       <w:pPr>
@@ -4562,7 +2850,6 @@
         </w:rPr>
         <w:t xml:space="preserve">    </w:t>
       </w:r>
-      <w:proofErr w:type="spellStart"/>
       <w:r>
         <w:rPr>
           <w:rFonts w:ascii="Consolas" w:eastAsia="Times New Roman" w:hAnsi="Consolas" w:cs="Times New Roman"/>
@@ -4573,7 +2860,6 @@
         </w:rPr>
         <w:t>buurman</w:t>
       </w:r>
-      <w:proofErr w:type="spellEnd"/>
       <w:r>
         <w:rPr>
           <w:rFonts w:ascii="Consolas" w:eastAsia="Times New Roman" w:hAnsi="Consolas" w:cs="Times New Roman"/>
@@ -4604,8 +2890,6 @@
         </w:rPr>
         <w:t>(</w:t>
       </w:r>
-      <w:proofErr w:type="spellStart"/>
-      <w:proofErr w:type="gramStart"/>
       <w:r>
         <w:rPr>
           <w:rFonts w:ascii="Consolas" w:eastAsia="Times New Roman" w:hAnsi="Consolas" w:cs="Times New Roman"/>
@@ -4616,7 +2900,6 @@
         </w:rPr>
         <w:t>beker</w:t>
       </w:r>
-      <w:proofErr w:type="spellEnd"/>
       <w:r>
         <w:rPr>
           <w:rFonts w:ascii="Consolas" w:eastAsia="Times New Roman" w:hAnsi="Consolas" w:cs="Times New Roman"/>
@@ -4627,7 +2910,6 @@
         </w:rPr>
         <w:t>[</w:t>
       </w:r>
-      <w:proofErr w:type="gramEnd"/>
       <w:r>
         <w:rPr>
           <w:rFonts w:ascii="Consolas" w:eastAsia="Times New Roman" w:hAnsi="Consolas" w:cs="Times New Roman"/>
@@ -4656,152 +2938,8 @@
           <w:szCs w:val="21"/>
           <w:lang w:eastAsia="en-NL"/>
         </w:rPr>
-        <w:t xml:space="preserve"># </w:t>
-      </w:r>
-      <w:proofErr w:type="spellStart"/>
-      <w:r>
-        <w:rPr>
-          <w:rFonts w:ascii="Consolas" w:eastAsia="Times New Roman" w:hAnsi="Consolas" w:cs="Times New Roman"/>
-          <w:color w:val="6A9955"/>
-          <w:sz w:val="21"/>
-          <w:szCs w:val="21"/>
-          <w:lang w:eastAsia="en-NL"/>
-        </w:rPr>
-        <w:t>geef</w:t>
-      </w:r>
-      <w:proofErr w:type="spellEnd"/>
-      <w:r>
-        <w:rPr>
-          <w:rFonts w:ascii="Consolas" w:eastAsia="Times New Roman" w:hAnsi="Consolas" w:cs="Times New Roman"/>
-          <w:color w:val="6A9955"/>
-          <w:sz w:val="21"/>
-          <w:szCs w:val="21"/>
-          <w:lang w:eastAsia="en-NL"/>
-        </w:rPr>
-        <w:t xml:space="preserve"> de </w:t>
-      </w:r>
-      <w:proofErr w:type="spellStart"/>
-      <w:r>
-        <w:rPr>
-          <w:rFonts w:ascii="Consolas" w:eastAsia="Times New Roman" w:hAnsi="Consolas" w:cs="Times New Roman"/>
-          <w:color w:val="6A9955"/>
-          <w:sz w:val="21"/>
-          <w:szCs w:val="21"/>
-          <w:lang w:eastAsia="en-NL"/>
-        </w:rPr>
-        <w:t>beker</w:t>
-      </w:r>
-      <w:proofErr w:type="spellEnd"/>
-      <w:r>
-        <w:rPr>
-          <w:rFonts w:ascii="Consolas" w:eastAsia="Times New Roman" w:hAnsi="Consolas" w:cs="Times New Roman"/>
-          <w:color w:val="6A9955"/>
-          <w:sz w:val="21"/>
-          <w:szCs w:val="21"/>
-          <w:lang w:eastAsia="en-NL"/>
-        </w:rPr>
-        <w:t xml:space="preserve"> </w:t>
-      </w:r>
-      <w:proofErr w:type="spellStart"/>
-      <w:r>
-        <w:rPr>
-          <w:rFonts w:ascii="Consolas" w:eastAsia="Times New Roman" w:hAnsi="Consolas" w:cs="Times New Roman"/>
-          <w:color w:val="6A9955"/>
-          <w:sz w:val="21"/>
-          <w:szCs w:val="21"/>
-          <w:lang w:eastAsia="en-NL"/>
-        </w:rPr>
-        <w:t>aan</w:t>
-      </w:r>
-      <w:proofErr w:type="spellEnd"/>
-      <w:r>
-        <w:rPr>
-          <w:rFonts w:ascii="Consolas" w:eastAsia="Times New Roman" w:hAnsi="Consolas" w:cs="Times New Roman"/>
-          <w:color w:val="6A9955"/>
-          <w:sz w:val="21"/>
-          <w:szCs w:val="21"/>
-          <w:lang w:eastAsia="en-NL"/>
-        </w:rPr>
-        <w:t xml:space="preserve"> de linker </w:t>
-      </w:r>
-      <w:proofErr w:type="spellStart"/>
-      <w:r>
-        <w:rPr>
-          <w:rFonts w:ascii="Consolas" w:eastAsia="Times New Roman" w:hAnsi="Consolas" w:cs="Times New Roman"/>
-          <w:color w:val="6A9955"/>
-          <w:sz w:val="21"/>
-          <w:szCs w:val="21"/>
-          <w:lang w:eastAsia="en-NL"/>
-        </w:rPr>
-        <w:t>buurman</w:t>
-      </w:r>
-      <w:proofErr w:type="spellEnd"/>
-      <w:r>
-        <w:rPr>
-          <w:rFonts w:ascii="Consolas" w:eastAsia="Times New Roman" w:hAnsi="Consolas" w:cs="Times New Roman"/>
-          <w:color w:val="6A9955"/>
-          <w:sz w:val="21"/>
-          <w:szCs w:val="21"/>
-          <w:lang w:eastAsia="en-NL"/>
-        </w:rPr>
-        <w:t xml:space="preserve"> </w:t>
-      </w:r>
-      <w:proofErr w:type="spellStart"/>
-      <w:r>
-        <w:rPr>
-          <w:rFonts w:ascii="Consolas" w:eastAsia="Times New Roman" w:hAnsi="Consolas" w:cs="Times New Roman"/>
-          <w:color w:val="6A9955"/>
-          <w:sz w:val="21"/>
-          <w:szCs w:val="21"/>
-          <w:lang w:eastAsia="en-NL"/>
-        </w:rPr>
-        <w:t>en</w:t>
-      </w:r>
-      <w:proofErr w:type="spellEnd"/>
-      <w:r>
-        <w:rPr>
-          <w:rFonts w:ascii="Consolas" w:eastAsia="Times New Roman" w:hAnsi="Consolas" w:cs="Times New Roman"/>
-          <w:color w:val="6A9955"/>
-          <w:sz w:val="21"/>
-          <w:szCs w:val="21"/>
-          <w:lang w:eastAsia="en-NL"/>
-        </w:rPr>
-        <w:t xml:space="preserve"> </w:t>
-      </w:r>
-      <w:proofErr w:type="spellStart"/>
-      <w:r>
-        <w:rPr>
-          <w:rFonts w:ascii="Consolas" w:eastAsia="Times New Roman" w:hAnsi="Consolas" w:cs="Times New Roman"/>
-          <w:color w:val="6A9955"/>
-          <w:sz w:val="21"/>
-          <w:szCs w:val="21"/>
-          <w:lang w:eastAsia="en-NL"/>
-        </w:rPr>
-        <w:t>wacht</w:t>
-      </w:r>
-      <w:proofErr w:type="spellEnd"/>
-      <w:r>
-        <w:rPr>
-          <w:rFonts w:ascii="Consolas" w:eastAsia="Times New Roman" w:hAnsi="Consolas" w:cs="Times New Roman"/>
-          <w:color w:val="6A9955"/>
-          <w:sz w:val="21"/>
-          <w:szCs w:val="21"/>
-          <w:lang w:eastAsia="en-NL"/>
-        </w:rPr>
-        <w:t xml:space="preserve"> op </w:t>
-      </w:r>
-      <w:proofErr w:type="spellStart"/>
-      <w:r>
-        <w:rPr>
-          <w:rFonts w:ascii="Consolas" w:eastAsia="Times New Roman" w:hAnsi="Consolas" w:cs="Times New Roman"/>
-          <w:color w:val="6A9955"/>
-          <w:sz w:val="21"/>
-          <w:szCs w:val="21"/>
-          <w:lang w:eastAsia="en-NL"/>
-        </w:rPr>
-        <w:t>antwoord</w:t>
-      </w:r>
-      <w:proofErr w:type="spellEnd"/>
+        <w:t># geef de beker aan de linker buurman en wacht op antwoord</w:t>
+      </w:r>
     </w:p>
     <w:p>
       <w:pPr>
@@ -4831,9 +2969,19 @@
           <w:color w:val="9CDCFE"/>
           <w:sz w:val="21"/>
           <w:szCs w:val="21"/>
-          <w:lang w:eastAsia="en-NL"/>
-        </w:rPr>
-        <w:t>count</w:t>
+          <w:lang w:val="nl-NL" w:eastAsia="en-NL"/>
+        </w:rPr>
+        <w:t>te</w:t>
+      </w:r>
+      <w:r>
+        <w:rPr>
+          <w:rFonts w:ascii="Consolas" w:eastAsia="Times New Roman" w:hAnsi="Consolas" w:cs="Times New Roman"/>
+          <w:color w:val="9CDCFE"/>
+          <w:sz w:val="21"/>
+          <w:szCs w:val="21"/>
+          <w:lang w:val="nl-NL" w:eastAsia="en-NL"/>
+        </w:rPr>
+        <w:t>l</w:t>
       </w:r>
       <w:r>
         <w:rPr>
@@ -4845,7 +2993,6 @@
         </w:rPr>
         <w:t xml:space="preserve"> = </w:t>
       </w:r>
-      <w:proofErr w:type="spellStart"/>
       <w:r>
         <w:rPr>
           <w:rFonts w:ascii="Consolas" w:eastAsia="Times New Roman" w:hAnsi="Consolas" w:cs="Times New Roman"/>
@@ -4856,7 +3003,6 @@
         </w:rPr>
         <w:t>buurman</w:t>
       </w:r>
-      <w:proofErr w:type="spellEnd"/>
       <w:r>
         <w:rPr>
           <w:rFonts w:ascii="Consolas" w:eastAsia="Times New Roman" w:hAnsi="Consolas" w:cs="Times New Roman"/>
@@ -4895,95 +3041,7 @@
           <w:szCs w:val="21"/>
           <w:lang w:eastAsia="en-NL"/>
         </w:rPr>
-        <w:t xml:space="preserve"># </w:t>
-      </w:r>
-      <w:proofErr w:type="spellStart"/>
-      <w:r>
-        <w:rPr>
-          <w:rFonts w:ascii="Consolas" w:eastAsia="Times New Roman" w:hAnsi="Consolas" w:cs="Times New Roman"/>
-          <w:color w:val="6A9955"/>
-          <w:sz w:val="21"/>
-          <w:szCs w:val="21"/>
-          <w:lang w:eastAsia="en-NL"/>
-        </w:rPr>
-        <w:t>tel</w:t>
-      </w:r>
-      <w:proofErr w:type="spellEnd"/>
-      <w:r>
-        <w:rPr>
-          <w:rFonts w:ascii="Consolas" w:eastAsia="Times New Roman" w:hAnsi="Consolas" w:cs="Times New Roman"/>
-          <w:color w:val="6A9955"/>
-          <w:sz w:val="21"/>
-          <w:szCs w:val="21"/>
-          <w:lang w:eastAsia="en-NL"/>
-        </w:rPr>
-        <w:t xml:space="preserve"> 1 op </w:t>
-      </w:r>
-      <w:proofErr w:type="spellStart"/>
-      <w:r>
-        <w:rPr>
-          <w:rFonts w:ascii="Consolas" w:eastAsia="Times New Roman" w:hAnsi="Consolas" w:cs="Times New Roman"/>
-          <w:color w:val="6A9955"/>
-          <w:sz w:val="21"/>
-          <w:szCs w:val="21"/>
-          <w:lang w:eastAsia="en-NL"/>
-        </w:rPr>
-        <w:t>bij</w:t>
-      </w:r>
-      <w:proofErr w:type="spellEnd"/>
-      <w:r>
-        <w:rPr>
-          <w:rFonts w:ascii="Consolas" w:eastAsia="Times New Roman" w:hAnsi="Consolas" w:cs="Times New Roman"/>
-          <w:color w:val="6A9955"/>
-          <w:sz w:val="21"/>
-          <w:szCs w:val="21"/>
-          <w:lang w:eastAsia="en-NL"/>
-        </w:rPr>
-        <w:t xml:space="preserve"> het </w:t>
-      </w:r>
-      <w:proofErr w:type="spellStart"/>
-      <w:r>
-        <w:rPr>
-          <w:rFonts w:ascii="Consolas" w:eastAsia="Times New Roman" w:hAnsi="Consolas" w:cs="Times New Roman"/>
-          <w:color w:val="6A9955"/>
-          <w:sz w:val="21"/>
-          <w:szCs w:val="21"/>
-          <w:lang w:eastAsia="en-NL"/>
-        </w:rPr>
-        <w:t>resultaat</w:t>
-      </w:r>
-      <w:proofErr w:type="spellEnd"/>
-      <w:r>
-        <w:rPr>
-          <w:rFonts w:ascii="Consolas" w:eastAsia="Times New Roman" w:hAnsi="Consolas" w:cs="Times New Roman"/>
-          <w:color w:val="6A9955"/>
-          <w:sz w:val="21"/>
-          <w:szCs w:val="21"/>
-          <w:lang w:eastAsia="en-NL"/>
-        </w:rPr>
-        <w:t xml:space="preserve"> van je linker </w:t>
-      </w:r>
-      <w:proofErr w:type="spellStart"/>
-      <w:r>
-        <w:rPr>
-          <w:rFonts w:ascii="Consolas" w:eastAsia="Times New Roman" w:hAnsi="Consolas" w:cs="Times New Roman"/>
-          <w:color w:val="6A9955"/>
-          <w:sz w:val="21"/>
-          <w:szCs w:val="21"/>
-          <w:lang w:eastAsia="en-NL"/>
-        </w:rPr>
-        <w:t>buurman</w:t>
-      </w:r>
-      <w:proofErr w:type="spellEnd"/>
-      <w:r>
-        <w:rPr>
-          <w:rFonts w:ascii="Consolas" w:eastAsia="Times New Roman" w:hAnsi="Consolas" w:cs="Times New Roman"/>
-          <w:color w:val="6A9955"/>
-          <w:sz w:val="21"/>
-          <w:szCs w:val="21"/>
-          <w:lang w:eastAsia="en-NL"/>
-        </w:rPr>
-        <w:t xml:space="preserve">. </w:t>
+        <w:t xml:space="preserve"># tel 1 op bij het resultaat van je linker buurman. </w:t>
       </w:r>
     </w:p>
     <w:p>
@@ -5034,9 +3092,19 @@
           <w:color w:val="9CDCFE"/>
           <w:sz w:val="21"/>
           <w:szCs w:val="21"/>
-          <w:lang w:eastAsia="en-NL"/>
-        </w:rPr>
-        <w:t>count</w:t>
+          <w:lang w:val="nl-NL" w:eastAsia="en-NL"/>
+        </w:rPr>
+        <w:t>te</w:t>
+      </w:r>
+      <w:r>
+        <w:rPr>
+          <w:rFonts w:ascii="Consolas" w:eastAsia="Times New Roman" w:hAnsi="Consolas" w:cs="Times New Roman"/>
+          <w:color w:val="9CDCFE"/>
+          <w:sz w:val="21"/>
+          <w:szCs w:val="21"/>
+          <w:lang w:val="nl-NL" w:eastAsia="en-NL"/>
+        </w:rPr>
+        <w:t>l</w:t>
       </w:r>
       <w:r>
         <w:rPr>
@@ -5056,117 +3124,7 @@
           <w:szCs w:val="21"/>
           <w:lang w:eastAsia="en-NL"/>
         </w:rPr>
-        <w:t xml:space="preserve"># </w:t>
-      </w:r>
-      <w:proofErr w:type="spellStart"/>
-      <w:r>
-        <w:rPr>
-          <w:rFonts w:ascii="Consolas" w:eastAsia="Times New Roman" w:hAnsi="Consolas" w:cs="Times New Roman"/>
-          <w:color w:val="6A9955"/>
-          <w:sz w:val="21"/>
-          <w:szCs w:val="21"/>
-          <w:lang w:eastAsia="en-NL"/>
-        </w:rPr>
-        <w:t>geef</w:t>
-      </w:r>
-      <w:proofErr w:type="spellEnd"/>
-      <w:r>
-        <w:rPr>
-          <w:rFonts w:ascii="Consolas" w:eastAsia="Times New Roman" w:hAnsi="Consolas" w:cs="Times New Roman"/>
-          <w:color w:val="6A9955"/>
-          <w:sz w:val="21"/>
-          <w:szCs w:val="21"/>
-          <w:lang w:eastAsia="en-NL"/>
-        </w:rPr>
-        <w:t xml:space="preserve"> het </w:t>
-      </w:r>
-      <w:proofErr w:type="spellStart"/>
-      <w:r>
-        <w:rPr>
-          <w:rFonts w:ascii="Consolas" w:eastAsia="Times New Roman" w:hAnsi="Consolas" w:cs="Times New Roman"/>
-          <w:color w:val="6A9955"/>
-          <w:sz w:val="21"/>
-          <w:szCs w:val="21"/>
-          <w:lang w:eastAsia="en-NL"/>
-        </w:rPr>
-        <w:t>resultaat</w:t>
-      </w:r>
-      <w:proofErr w:type="spellEnd"/>
-      <w:r>
-        <w:rPr>
-          <w:rFonts w:ascii="Consolas" w:eastAsia="Times New Roman" w:hAnsi="Consolas" w:cs="Times New Roman"/>
-          <w:color w:val="6A9955"/>
-          <w:sz w:val="21"/>
-          <w:szCs w:val="21"/>
-          <w:lang w:eastAsia="en-NL"/>
-        </w:rPr>
-        <w:t xml:space="preserve"> door </w:t>
-      </w:r>
-      <w:proofErr w:type="spellStart"/>
-      <w:r>
-        <w:rPr>
-          <w:rFonts w:ascii="Consolas" w:eastAsia="Times New Roman" w:hAnsi="Consolas" w:cs="Times New Roman"/>
-          <w:color w:val="6A9955"/>
-          <w:sz w:val="21"/>
-          <w:szCs w:val="21"/>
-          <w:lang w:eastAsia="en-NL"/>
-        </w:rPr>
-        <w:t>aan</w:t>
-      </w:r>
-      <w:proofErr w:type="spellEnd"/>
-      <w:r>
-        <w:rPr>
-          <w:rFonts w:ascii="Consolas" w:eastAsia="Times New Roman" w:hAnsi="Consolas" w:cs="Times New Roman"/>
-          <w:color w:val="6A9955"/>
-          <w:sz w:val="21"/>
-          <w:szCs w:val="21"/>
-          <w:lang w:eastAsia="en-NL"/>
-        </w:rPr>
-        <w:t xml:space="preserve"> je </w:t>
-      </w:r>
-      <w:proofErr w:type="spellStart"/>
-      <w:r>
-        <w:rPr>
-          <w:rFonts w:ascii="Consolas" w:eastAsia="Times New Roman" w:hAnsi="Consolas" w:cs="Times New Roman"/>
-          <w:color w:val="6A9955"/>
-          <w:sz w:val="21"/>
-          <w:szCs w:val="21"/>
-          <w:lang w:eastAsia="en-NL"/>
-        </w:rPr>
-        <w:t>rechter</w:t>
-      </w:r>
-      <w:proofErr w:type="spellEnd"/>
-      <w:r>
-        <w:rPr>
-          <w:rFonts w:ascii="Consolas" w:eastAsia="Times New Roman" w:hAnsi="Consolas" w:cs="Times New Roman"/>
-          <w:color w:val="6A9955"/>
-          <w:sz w:val="21"/>
-          <w:szCs w:val="21"/>
-          <w:lang w:eastAsia="en-NL"/>
-        </w:rPr>
-        <w:t xml:space="preserve"> </w:t>
-      </w:r>
-      <w:proofErr w:type="spellStart"/>
-      <w:r>
-        <w:rPr>
-          <w:rFonts w:ascii="Consolas" w:eastAsia="Times New Roman" w:hAnsi="Consolas" w:cs="Times New Roman"/>
-          <w:color w:val="6A9955"/>
-          <w:sz w:val="21"/>
-          <w:szCs w:val="21"/>
-          <w:lang w:eastAsia="en-NL"/>
-        </w:rPr>
-        <w:t>buurman</w:t>
-      </w:r>
-      <w:proofErr w:type="spellEnd"/>
-      <w:r>
-        <w:rPr>
-          <w:rFonts w:ascii="Consolas" w:eastAsia="Times New Roman" w:hAnsi="Consolas" w:cs="Times New Roman"/>
-          <w:color w:val="6A9955"/>
-          <w:sz w:val="21"/>
-          <w:szCs w:val="21"/>
-          <w:lang w:eastAsia="en-NL"/>
-        </w:rPr>
-        <w:t xml:space="preserve">. </w:t>
+        <w:t xml:space="preserve"># geef het resultaat door aan je rechter buurman. </w:t>
       </w:r>
     </w:p>
     <w:p>
@@ -5188,23 +3146,13 @@
           <w:lang w:val="en-US"/>
         </w:rPr>
       </w:pPr>
-      <w:proofErr w:type="spellStart"/>
       <w:r>
         <w:rPr>
           <w:b/>
           <w:bCs/>
           <w:lang w:val="en-US"/>
         </w:rPr>
-        <w:t>Opdracht</w:t>
-      </w:r>
-      <w:proofErr w:type="spellEnd"/>
-      <w:r>
-        <w:rPr>
-          <w:b/>
-          <w:bCs/>
-          <w:lang w:val="en-US"/>
-        </w:rPr>
-        <w:t xml:space="preserve"> 4</w:t>
+        <w:t>Opdracht 4</w:t>
       </w:r>
     </w:p>
     <w:p>

</xml_diff>